<commit_message>
Entrega 1 90% Completada
</commit_message>
<xml_diff>
--- a/Proposal/PropuestaCompiladores.docx
+++ b/Proposal/PropuestaCompiladores.docx
@@ -192,6 +192,12 @@
           <w:b/>
         </w:rPr>
         <w:lastRenderedPageBreak/>
+        <w:tab/>
+      </w:r>
+      <w:r>
+        <w:rPr>
+          <w:b/>
+        </w:rPr>
         <w:t>Vision and Purpose</w:t>
       </w:r>
     </w:p>
@@ -433,13 +439,8 @@
               <w:widowControl w:val="0"/>
               <w:spacing w:line="240" w:lineRule="auto"/>
             </w:pPr>
-            <w:proofErr w:type="gramStart"/>
-            <w:r>
-              <w:t>Array[</w:t>
-            </w:r>
-            <w:proofErr w:type="gramEnd"/>
-            <w:r>
-              <w:t xml:space="preserve">] </w:t>
+            <w:r>
+              <w:t xml:space="preserve">Array[] </w:t>
             </w:r>
           </w:p>
         </w:tc>
@@ -1036,15 +1037,7 @@
               <w:spacing w:line="240" w:lineRule="auto"/>
             </w:pPr>
             <w:r>
-              <w:t xml:space="preserve">a || </w:t>
-            </w:r>
-            <w:proofErr w:type="gramStart"/>
-            <w:r>
-              <w:t>b  =</w:t>
-            </w:r>
-            <w:proofErr w:type="gramEnd"/>
-            <w:r>
-              <w:t xml:space="preserve">  a or b</w:t>
+              <w:t>a || b  =  a or b</w:t>
             </w:r>
           </w:p>
         </w:tc>
@@ -1152,15 +1145,7 @@
               <w:spacing w:line="240" w:lineRule="auto"/>
             </w:pPr>
             <w:r>
-              <w:t xml:space="preserve">Example: if </w:t>
-            </w:r>
-            <w:proofErr w:type="gramStart"/>
-            <w:r>
-              <w:t>( a</w:t>
-            </w:r>
-            <w:proofErr w:type="gramEnd"/>
-            <w:r>
-              <w:t xml:space="preserve"> != b )</w:t>
+              <w:t>Example: if ( a != b )</w:t>
             </w:r>
           </w:p>
         </w:tc>
@@ -1350,7 +1335,6 @@
     </w:p>
     <w:p/>
     <w:p>
-      <w:bookmarkStart w:id="0" w:name="_GoBack"/>
       <w:r>
         <w:rPr>
           <w:noProof/>
@@ -1404,7 +1388,6 @@
           </wp:inline>
         </w:drawing>
       </w:r>
-      <w:bookmarkEnd w:id="0"/>
     </w:p>
     <w:p/>
     <w:p>
@@ -1514,34 +1497,47 @@
           <w:noProof/>
         </w:rPr>
         <w:drawing>
-          <wp:inline distT="114300" distB="114300" distL="114300" distR="114300" wp14:anchorId="1033A9CB" wp14:editId="29059169">
-            <wp:extent cx="1428750" cy="1600200"/>
+          <wp:inline distT="0" distB="0" distL="0" distR="0" wp14:anchorId="4147C91D" wp14:editId="68DE05C4">
+            <wp:extent cx="1423035" cy="2423134"/>
             <wp:effectExtent l="0" t="0" r="0" b="0"/>
-            <wp:docPr id="6" name="image15.png"/>
-            <wp:cNvGraphicFramePr/>
+            <wp:docPr id="5" name="Picture 5" descr="../../../Downloads/diagram/diagram/Constant.png"/>
+            <wp:cNvGraphicFramePr>
+              <a:graphicFrameLocks xmlns:a="http://schemas.openxmlformats.org/drawingml/2006/main" noChangeAspect="1"/>
+            </wp:cNvGraphicFramePr>
             <a:graphic xmlns:a="http://schemas.openxmlformats.org/drawingml/2006/main">
               <a:graphicData uri="http://schemas.openxmlformats.org/drawingml/2006/picture">
                 <pic:pic xmlns:pic="http://schemas.openxmlformats.org/drawingml/2006/picture">
                   <pic:nvPicPr>
-                    <pic:cNvPr id="0" name="image15.png"/>
-                    <pic:cNvPicPr preferRelativeResize="0"/>
+                    <pic:cNvPr id="0" name="Picture 1" descr="../../../Downloads/diagram/diagram/Constant.png"/>
+                    <pic:cNvPicPr>
+                      <a:picLocks noChangeAspect="1" noChangeArrowheads="1"/>
+                    </pic:cNvPicPr>
                   </pic:nvPicPr>
                   <pic:blipFill>
-                    <a:blip r:embed="rId10"/>
+                    <a:blip r:embed="rId10">
+                      <a:extLst>
+                        <a:ext uri="{28A0092B-C50C-407E-A947-70E740481C1C}">
+                          <a14:useLocalDpi xmlns:a14="http://schemas.microsoft.com/office/drawing/2010/main" val="0"/>
+                        </a:ext>
+                      </a:extLst>
+                    </a:blip>
                     <a:srcRect/>
                     <a:stretch>
                       <a:fillRect/>
                     </a:stretch>
                   </pic:blipFill>
-                  <pic:spPr>
+                  <pic:spPr bwMode="auto">
                     <a:xfrm>
                       <a:off x="0" y="0"/>
-                      <a:ext cx="1428750" cy="1600200"/>
+                      <a:ext cx="1436548" cy="2446144"/>
                     </a:xfrm>
                     <a:prstGeom prst="rect">
                       <a:avLst/>
                     </a:prstGeom>
-                    <a:ln/>
+                    <a:noFill/>
+                    <a:ln>
+                      <a:noFill/>
+                    </a:ln>
                   </pic:spPr>
                 </pic:pic>
               </a:graphicData>
@@ -1550,6 +1546,7 @@
         </w:drawing>
       </w:r>
     </w:p>
+    <w:p/>
     <w:p>
       <w:proofErr w:type="spellStart"/>
       <w:r>
@@ -1599,10 +1596,134 @@
         </w:drawing>
       </w:r>
     </w:p>
-    <w:p/>
-    <w:p/>
-    <w:p>
-      <w:r>
+    <w:p>
+      <w:proofErr w:type="spellStart"/>
+      <w:r>
+        <w:t>cteN</w:t>
+      </w:r>
+      <w:proofErr w:type="spellEnd"/>
+    </w:p>
+    <w:p>
+      <w:r>
+        <w:rPr>
+          <w:noProof/>
+        </w:rPr>
+        <w:drawing>
+          <wp:inline distT="0" distB="0" distL="0" distR="0" wp14:anchorId="4A9E7D63" wp14:editId="3FAFDB09">
+            <wp:extent cx="1293073" cy="720170"/>
+            <wp:effectExtent l="0" t="0" r="2540" b="0"/>
+            <wp:docPr id="10" name="Picture 10" descr="../../../Downloads/diagram/diagram/cteN.png"/>
+            <wp:cNvGraphicFramePr>
+              <a:graphicFrameLocks xmlns:a="http://schemas.openxmlformats.org/drawingml/2006/main" noChangeAspect="1"/>
+            </wp:cNvGraphicFramePr>
+            <a:graphic xmlns:a="http://schemas.openxmlformats.org/drawingml/2006/main">
+              <a:graphicData uri="http://schemas.openxmlformats.org/drawingml/2006/picture">
+                <pic:pic xmlns:pic="http://schemas.openxmlformats.org/drawingml/2006/picture">
+                  <pic:nvPicPr>
+                    <pic:cNvPr id="0" name="Picture 2" descr="../../../Downloads/diagram/diagram/cteN.png"/>
+                    <pic:cNvPicPr>
+                      <a:picLocks noChangeAspect="1" noChangeArrowheads="1"/>
+                    </pic:cNvPicPr>
+                  </pic:nvPicPr>
+                  <pic:blipFill>
+                    <a:blip r:embed="rId12">
+                      <a:extLst>
+                        <a:ext uri="{28A0092B-C50C-407E-A947-70E740481C1C}">
+                          <a14:useLocalDpi xmlns:a14="http://schemas.microsoft.com/office/drawing/2010/main" val="0"/>
+                        </a:ext>
+                      </a:extLst>
+                    </a:blip>
+                    <a:srcRect/>
+                    <a:stretch>
+                      <a:fillRect/>
+                    </a:stretch>
+                  </pic:blipFill>
+                  <pic:spPr bwMode="auto">
+                    <a:xfrm>
+                      <a:off x="0" y="0"/>
+                      <a:ext cx="1297071" cy="722396"/>
+                    </a:xfrm>
+                    <a:prstGeom prst="rect">
+                      <a:avLst/>
+                    </a:prstGeom>
+                    <a:noFill/>
+                    <a:ln>
+                      <a:noFill/>
+                    </a:ln>
+                  </pic:spPr>
+                </pic:pic>
+              </a:graphicData>
+            </a:graphic>
+          </wp:inline>
+        </w:drawing>
+      </w:r>
+    </w:p>
+    <w:p>
+      <w:proofErr w:type="spellStart"/>
+      <w:r>
+        <w:t>cteS</w:t>
+      </w:r>
+      <w:proofErr w:type="spellEnd"/>
+    </w:p>
+    <w:p>
+      <w:r>
+        <w:rPr>
+          <w:noProof/>
+        </w:rPr>
+        <w:drawing>
+          <wp:inline distT="0" distB="0" distL="0" distR="0" wp14:anchorId="276077FE" wp14:editId="5CA42F02">
+            <wp:extent cx="1400810" cy="462915"/>
+            <wp:effectExtent l="0" t="0" r="0" b="0"/>
+            <wp:docPr id="16" name="Picture 16" descr="../../../Downloads/diagram/diagram/cteS.png"/>
+            <wp:cNvGraphicFramePr>
+              <a:graphicFrameLocks xmlns:a="http://schemas.openxmlformats.org/drawingml/2006/main" noChangeAspect="1"/>
+            </wp:cNvGraphicFramePr>
+            <a:graphic xmlns:a="http://schemas.openxmlformats.org/drawingml/2006/main">
+              <a:graphicData uri="http://schemas.openxmlformats.org/drawingml/2006/picture">
+                <pic:pic xmlns:pic="http://schemas.openxmlformats.org/drawingml/2006/picture">
+                  <pic:nvPicPr>
+                    <pic:cNvPr id="0" name="Picture 3" descr="../../../Downloads/diagram/diagram/cteS.png"/>
+                    <pic:cNvPicPr>
+                      <a:picLocks noChangeAspect="1" noChangeArrowheads="1"/>
+                    </pic:cNvPicPr>
+                  </pic:nvPicPr>
+                  <pic:blipFill>
+                    <a:blip r:embed="rId13">
+                      <a:extLst>
+                        <a:ext uri="{28A0092B-C50C-407E-A947-70E740481C1C}">
+                          <a14:useLocalDpi xmlns:a14="http://schemas.microsoft.com/office/drawing/2010/main" val="0"/>
+                        </a:ext>
+                      </a:extLst>
+                    </a:blip>
+                    <a:srcRect/>
+                    <a:stretch>
+                      <a:fillRect/>
+                    </a:stretch>
+                  </pic:blipFill>
+                  <pic:spPr bwMode="auto">
+                    <a:xfrm>
+                      <a:off x="0" y="0"/>
+                      <a:ext cx="1400810" cy="462915"/>
+                    </a:xfrm>
+                    <a:prstGeom prst="rect">
+                      <a:avLst/>
+                    </a:prstGeom>
+                    <a:noFill/>
+                    <a:ln>
+                      <a:noFill/>
+                    </a:ln>
+                  </pic:spPr>
+                </pic:pic>
+              </a:graphicData>
+            </a:graphic>
+          </wp:inline>
+        </w:drawing>
+      </w:r>
+    </w:p>
+    <w:p/>
+    <w:p>
+      <w:r>
+        <w:lastRenderedPageBreak/>
         <w:t>Factor</w:t>
       </w:r>
     </w:p>
@@ -1625,7 +1746,7 @@
                     <pic:cNvPicPr preferRelativeResize="0"/>
                   </pic:nvPicPr>
                   <pic:blipFill>
-                    <a:blip r:embed="rId12"/>
+                    <a:blip r:embed="rId14"/>
                     <a:srcRect/>
                     <a:stretch>
                       <a:fillRect/>
@@ -1678,7 +1799,7 @@
                     <pic:cNvPicPr preferRelativeResize="0"/>
                   </pic:nvPicPr>
                   <pic:blipFill>
-                    <a:blip r:embed="rId13"/>
+                    <a:blip r:embed="rId15"/>
                     <a:srcRect/>
                     <a:stretch>
                       <a:fillRect/>
@@ -1727,7 +1848,7 @@
                     <pic:cNvPicPr preferRelativeResize="0"/>
                   </pic:nvPicPr>
                   <pic:blipFill>
-                    <a:blip r:embed="rId14"/>
+                    <a:blip r:embed="rId16"/>
                     <a:srcRect/>
                     <a:stretch>
                       <a:fillRect/>
@@ -1774,7 +1895,7 @@
                     <pic:cNvPicPr preferRelativeResize="0"/>
                   </pic:nvPicPr>
                   <pic:blipFill>
-                    <a:blip r:embed="rId15"/>
+                    <a:blip r:embed="rId17"/>
                     <a:srcRect/>
                     <a:stretch>
                       <a:fillRect/>
@@ -1800,6 +1921,7 @@
     <w:p/>
     <w:p>
       <w:r>
+        <w:lastRenderedPageBreak/>
         <w:t>Parameter</w:t>
       </w:r>
     </w:p>
@@ -1822,7 +1944,7 @@
                     <pic:cNvPicPr preferRelativeResize="0"/>
                   </pic:nvPicPr>
                   <pic:blipFill>
-                    <a:blip r:embed="rId16"/>
+                    <a:blip r:embed="rId18"/>
                     <a:srcRect/>
                     <a:stretch>
                       <a:fillRect/>
@@ -1870,7 +1992,7 @@
                     <pic:cNvPicPr preferRelativeResize="0"/>
                   </pic:nvPicPr>
                   <pic:blipFill>
-                    <a:blip r:embed="rId17"/>
+                    <a:blip r:embed="rId19"/>
                     <a:srcRect/>
                     <a:stretch>
                       <a:fillRect/>
@@ -1922,7 +2044,7 @@
                     </pic:cNvPicPr>
                   </pic:nvPicPr>
                   <pic:blipFill>
-                    <a:blip r:embed="rId18">
+                    <a:blip r:embed="rId20">
                       <a:extLst>
                         <a:ext uri="{28A0092B-C50C-407E-A947-70E740481C1C}">
                           <a14:useLocalDpi xmlns:a14="http://schemas.microsoft.com/office/drawing/2010/main" val="0"/>
@@ -1979,7 +2101,7 @@
                     <pic:cNvPicPr preferRelativeResize="0"/>
                   </pic:nvPicPr>
                   <pic:blipFill>
-                    <a:blip r:embed="rId19"/>
+                    <a:blip r:embed="rId21"/>
                     <a:srcRect/>
                     <a:stretch>
                       <a:fillRect/>
@@ -2004,6 +2126,7 @@
     </w:p>
     <w:p>
       <w:r>
+        <w:lastRenderedPageBreak/>
         <w:t>Main</w:t>
       </w:r>
     </w:p>
@@ -2026,7 +2149,7 @@
                     <pic:cNvPicPr preferRelativeResize="0"/>
                   </pic:nvPicPr>
                   <pic:blipFill>
-                    <a:blip r:embed="rId20"/>
+                    <a:blip r:embed="rId22"/>
                     <a:srcRect/>
                     <a:stretch>
                       <a:fillRect/>
@@ -2078,7 +2201,7 @@
                     </pic:cNvPicPr>
                   </pic:nvPicPr>
                   <pic:blipFill>
-                    <a:blip r:embed="rId21">
+                    <a:blip r:embed="rId23">
                       <a:extLst>
                         <a:ext uri="{28A0092B-C50C-407E-A947-70E740481C1C}">
                           <a14:useLocalDpi xmlns:a14="http://schemas.microsoft.com/office/drawing/2010/main" val="0"/>
@@ -2128,34 +2251,47 @@
           <w:noProof/>
         </w:rPr>
         <w:drawing>
-          <wp:inline distT="114300" distB="114300" distL="114300" distR="114300" wp14:anchorId="41A7B4B6" wp14:editId="59CC87B4">
-            <wp:extent cx="4572000" cy="1485900"/>
-            <wp:effectExtent l="0" t="0" r="0" b="0"/>
-            <wp:docPr id="1" name="image08.png"/>
-            <wp:cNvGraphicFramePr/>
+          <wp:inline distT="0" distB="0" distL="0" distR="0" wp14:anchorId="5FB7B6A0" wp14:editId="75F1F863">
+            <wp:extent cx="5423535" cy="1850185"/>
+            <wp:effectExtent l="0" t="0" r="0" b="4445"/>
+            <wp:docPr id="28" name="Picture 28" descr="../../../Downloads/diagram/diagram/Vars.png"/>
+            <wp:cNvGraphicFramePr>
+              <a:graphicFrameLocks xmlns:a="http://schemas.openxmlformats.org/drawingml/2006/main" noChangeAspect="1"/>
+            </wp:cNvGraphicFramePr>
             <a:graphic xmlns:a="http://schemas.openxmlformats.org/drawingml/2006/main">
               <a:graphicData uri="http://schemas.openxmlformats.org/drawingml/2006/picture">
                 <pic:pic xmlns:pic="http://schemas.openxmlformats.org/drawingml/2006/picture">
                   <pic:nvPicPr>
-                    <pic:cNvPr id="0" name="image08.png"/>
-                    <pic:cNvPicPr preferRelativeResize="0"/>
+                    <pic:cNvPr id="0" name="Picture 5" descr="../../../Downloads/diagram/diagram/Vars.png"/>
+                    <pic:cNvPicPr>
+                      <a:picLocks noChangeAspect="1" noChangeArrowheads="1"/>
+                    </pic:cNvPicPr>
                   </pic:nvPicPr>
                   <pic:blipFill>
-                    <a:blip r:embed="rId22"/>
+                    <a:blip r:embed="rId24">
+                      <a:extLst>
+                        <a:ext uri="{28A0092B-C50C-407E-A947-70E740481C1C}">
+                          <a14:useLocalDpi xmlns:a14="http://schemas.microsoft.com/office/drawing/2010/main" val="0"/>
+                        </a:ext>
+                      </a:extLst>
+                    </a:blip>
                     <a:srcRect/>
                     <a:stretch>
                       <a:fillRect/>
                     </a:stretch>
                   </pic:blipFill>
-                  <pic:spPr>
+                  <pic:spPr bwMode="auto">
                     <a:xfrm>
                       <a:off x="0" y="0"/>
-                      <a:ext cx="4572000" cy="1485900"/>
+                      <a:ext cx="5432360" cy="1853196"/>
                     </a:xfrm>
                     <a:prstGeom prst="rect">
                       <a:avLst/>
                     </a:prstGeom>
-                    <a:ln/>
+                    <a:noFill/>
+                    <a:ln>
+                      <a:noFill/>
+                    </a:ln>
                   </pic:spPr>
                 </pic:pic>
               </a:graphicData>
@@ -2164,6 +2300,7 @@
         </w:drawing>
       </w:r>
     </w:p>
+    <w:p/>
     <w:p>
       <w:r>
         <w:t>Program</w:t>
@@ -2192,7 +2329,7 @@
                     </pic:cNvPicPr>
                   </pic:nvPicPr>
                   <pic:blipFill>
-                    <a:blip r:embed="rId23">
+                    <a:blip r:embed="rId25">
                       <a:extLst>
                         <a:ext uri="{28A0092B-C50C-407E-A947-70E740481C1C}">
                           <a14:useLocalDpi xmlns:a14="http://schemas.microsoft.com/office/drawing/2010/main" val="0"/>
@@ -2253,7 +2390,7 @@
                     </pic:cNvPicPr>
                   </pic:nvPicPr>
                   <pic:blipFill>
-                    <a:blip r:embed="rId24">
+                    <a:blip r:embed="rId26">
                       <a:extLst>
                         <a:ext uri="{28A0092B-C50C-407E-A947-70E740481C1C}">
                           <a14:useLocalDpi xmlns:a14="http://schemas.microsoft.com/office/drawing/2010/main" val="0"/>
@@ -2314,7 +2451,7 @@
                     </pic:cNvPicPr>
                   </pic:nvPicPr>
                   <pic:blipFill>
-                    <a:blip r:embed="rId25">
+                    <a:blip r:embed="rId27">
                       <a:extLst>
                         <a:ext uri="{28A0092B-C50C-407E-A947-70E740481C1C}">
                           <a14:useLocalDpi xmlns:a14="http://schemas.microsoft.com/office/drawing/2010/main" val="0"/>
@@ -2348,6 +2485,71 @@
     </w:p>
     <w:p/>
     <w:p/>
+    <w:p>
+      <w:proofErr w:type="spellStart"/>
+      <w:r>
+        <w:lastRenderedPageBreak/>
+        <w:t>Arrayvalues</w:t>
+      </w:r>
+      <w:proofErr w:type="spellEnd"/>
+    </w:p>
+    <w:p>
+      <w:r>
+        <w:rPr>
+          <w:noProof/>
+        </w:rPr>
+        <w:drawing>
+          <wp:inline distT="0" distB="0" distL="0" distR="0" wp14:anchorId="071B1A1D" wp14:editId="63648EBE">
+            <wp:extent cx="2394217" cy="1074645"/>
+            <wp:effectExtent l="0" t="0" r="0" b="0"/>
+            <wp:docPr id="29" name="Picture 29" descr="../../../Downloads/diagram-2/diagram/Arrayvalues.png"/>
+            <wp:cNvGraphicFramePr>
+              <a:graphicFrameLocks xmlns:a="http://schemas.openxmlformats.org/drawingml/2006/main" noChangeAspect="1"/>
+            </wp:cNvGraphicFramePr>
+            <a:graphic xmlns:a="http://schemas.openxmlformats.org/drawingml/2006/main">
+              <a:graphicData uri="http://schemas.openxmlformats.org/drawingml/2006/picture">
+                <pic:pic xmlns:pic="http://schemas.openxmlformats.org/drawingml/2006/picture">
+                  <pic:nvPicPr>
+                    <pic:cNvPr id="0" name="Picture 6" descr="../../../Downloads/diagram-2/diagram/Arrayvalues.png"/>
+                    <pic:cNvPicPr>
+                      <a:picLocks noChangeAspect="1" noChangeArrowheads="1"/>
+                    </pic:cNvPicPr>
+                  </pic:nvPicPr>
+                  <pic:blipFill>
+                    <a:blip r:embed="rId28">
+                      <a:extLst>
+                        <a:ext uri="{28A0092B-C50C-407E-A947-70E740481C1C}">
+                          <a14:useLocalDpi xmlns:a14="http://schemas.microsoft.com/office/drawing/2010/main" val="0"/>
+                        </a:ext>
+                      </a:extLst>
+                    </a:blip>
+                    <a:srcRect/>
+                    <a:stretch>
+                      <a:fillRect/>
+                    </a:stretch>
+                  </pic:blipFill>
+                  <pic:spPr bwMode="auto">
+                    <a:xfrm>
+                      <a:off x="0" y="0"/>
+                      <a:ext cx="2412485" cy="1082845"/>
+                    </a:xfrm>
+                    <a:prstGeom prst="rect">
+                      <a:avLst/>
+                    </a:prstGeom>
+                    <a:noFill/>
+                    <a:ln>
+                      <a:noFill/>
+                    </a:ln>
+                  </pic:spPr>
+                </pic:pic>
+              </a:graphicData>
+            </a:graphic>
+          </wp:inline>
+        </w:drawing>
+      </w:r>
+    </w:p>
+    <w:p/>
+    <w:p/>
     <w:p/>
     <w:tbl>
       <w:tblPr>
@@ -2446,13 +2648,8 @@
               <w:widowControl w:val="0"/>
               <w:spacing w:line="240" w:lineRule="auto"/>
             </w:pPr>
-            <w:proofErr w:type="gramStart"/>
-            <w:r>
-              <w:t>Array ::=</w:t>
-            </w:r>
-            <w:proofErr w:type="gramEnd"/>
-            <w:r>
-              <w:t xml:space="preserve"> ( id '[' </w:t>
+            <w:r>
+              <w:t xml:space="preserve">Array ::= ( id '[' </w:t>
             </w:r>
             <w:proofErr w:type="spellStart"/>
             <w:r>
@@ -2501,13 +2698,8 @@
               <w:widowControl w:val="0"/>
               <w:spacing w:line="240" w:lineRule="auto"/>
             </w:pPr>
-            <w:proofErr w:type="gramStart"/>
-            <w:r>
-              <w:t>Assignment ::=</w:t>
-            </w:r>
-            <w:proofErr w:type="gramEnd"/>
-            <w:r>
-              <w:t xml:space="preserve"> ( id | Array ) '=' ( Expression | Call ) ';'</w:t>
+            <w:r>
+              <w:t>Assignment ::= ( id | Array ) '=' ( Expression | Call ) ';'</w:t>
             </w:r>
           </w:p>
         </w:tc>
@@ -2719,13 +2911,8 @@
               <w:widowControl w:val="0"/>
               <w:spacing w:line="240" w:lineRule="auto"/>
             </w:pPr>
-            <w:proofErr w:type="gramStart"/>
-            <w:r>
-              <w:t>Constant ::=</w:t>
-            </w:r>
-            <w:proofErr w:type="gramEnd"/>
-            <w:r>
-              <w:t xml:space="preserve"> ( 'id' | Array | 'true' | 'false' )</w:t>
+            <w:r>
+              <w:t>Constant ::= ( 'id' | Array | 'true' | 'false' )</w:t>
             </w:r>
           </w:p>
         </w:tc>
@@ -2748,7 +2935,6 @@
             </w:pPr>
             <w:proofErr w:type="spellStart"/>
             <w:r>
-              <w:lastRenderedPageBreak/>
               <w:t>Exp</w:t>
             </w:r>
             <w:proofErr w:type="spellEnd"/>
@@ -2770,17 +2956,12 @@
               <w:spacing w:line="240" w:lineRule="auto"/>
             </w:pPr>
             <w:proofErr w:type="spellStart"/>
-            <w:proofErr w:type="gramStart"/>
             <w:r>
               <w:t>Exp</w:t>
             </w:r>
             <w:proofErr w:type="spellEnd"/>
             <w:r>
-              <w:t xml:space="preserve"> ::=</w:t>
-            </w:r>
-            <w:proofErr w:type="gramEnd"/>
-            <w:r>
-              <w:t xml:space="preserve"> ( Term (('+' | '-') </w:t>
+              <w:t xml:space="preserve"> ::= ( Term (('+' | '-') </w:t>
             </w:r>
             <w:proofErr w:type="spellStart"/>
             <w:r>
@@ -2898,15 +3079,7 @@
             </w:r>
             <w:proofErr w:type="gramEnd"/>
             <w:r>
-              <w:t xml:space="preserve"> ( (('+'  | '-')? Constant) | </w:t>
-            </w:r>
-            <w:proofErr w:type="gramStart"/>
-            <w:r>
-              <w:t>( '</w:t>
-            </w:r>
-            <w:proofErr w:type="gramEnd"/>
-            <w:r>
-              <w:t>(' Expression ')' )  )</w:t>
+              <w:t xml:space="preserve"> ( (('+'  | '-')? Constant) | ( '(' Expression ')' )  )</w:t>
             </w:r>
           </w:p>
         </w:tc>
@@ -2947,13 +3120,8 @@
               <w:widowControl w:val="0"/>
               <w:spacing w:line="240" w:lineRule="auto"/>
             </w:pPr>
-            <w:proofErr w:type="gramStart"/>
-            <w:r>
-              <w:t>Function ::=</w:t>
-            </w:r>
-            <w:proofErr w:type="gramEnd"/>
-            <w:r>
-              <w:t xml:space="preserve"> 'Function' ( 'void' | Type ) id '(' ( 'null' | Parameter ) ')' </w:t>
+            <w:r>
+              <w:t xml:space="preserve">Function ::= 'Function' ( 'void' | Type ) id '(' ( 'null' | Parameter ) ')' </w:t>
             </w:r>
             <w:proofErr w:type="spellStart"/>
             <w:r>
@@ -2999,13 +3167,8 @@
               <w:widowControl w:val="0"/>
               <w:spacing w:line="240" w:lineRule="auto"/>
             </w:pPr>
-            <w:proofErr w:type="gramStart"/>
-            <w:r>
-              <w:t>Loop ::=</w:t>
-            </w:r>
-            <w:proofErr w:type="gramEnd"/>
-            <w:r>
-              <w:t xml:space="preserve"> ( 'while' '(' Expression ')' Block )</w:t>
+            <w:r>
+              <w:t>Loop ::= ( 'while' '(' Expression ')' Block )</w:t>
             </w:r>
           </w:p>
         </w:tc>
@@ -3046,13 +3209,8 @@
               <w:widowControl w:val="0"/>
               <w:spacing w:line="240" w:lineRule="auto"/>
             </w:pPr>
-            <w:proofErr w:type="gramStart"/>
-            <w:r>
-              <w:t>Main ::=</w:t>
-            </w:r>
-            <w:proofErr w:type="gramEnd"/>
-            <w:r>
-              <w:t xml:space="preserve"> ( 'main' Block)</w:t>
+            <w:r>
+              <w:t>Main ::= ( 'main' Block)</w:t>
             </w:r>
           </w:p>
         </w:tc>
@@ -3093,13 +3251,8 @@
               <w:widowControl w:val="0"/>
               <w:spacing w:line="240" w:lineRule="auto"/>
             </w:pPr>
-            <w:proofErr w:type="gramStart"/>
-            <w:r>
-              <w:t>Parameter ::=</w:t>
-            </w:r>
-            <w:proofErr w:type="gramEnd"/>
-            <w:r>
-              <w:t xml:space="preserve"> ( (Type id) (',' Type id)* )</w:t>
+            <w:r>
+              <w:t>Parameter ::= ( (Type id) (',' Type id)* )</w:t>
             </w:r>
           </w:p>
         </w:tc>
@@ -3138,16 +3291,11 @@
             </w:tcMar>
           </w:tcPr>
           <w:p>
-            <w:proofErr w:type="gramStart"/>
             <w:r>
               <w:t>Statement</w:t>
             </w:r>
             <w:r>
-              <w:t>::</w:t>
-            </w:r>
-            <w:proofErr w:type="gramEnd"/>
-            <w:r>
-              <w:t xml:space="preserve">= ( Assignment | Condition | </w:t>
+              <w:t xml:space="preserve">::= ( Assignment | Condition | </w:t>
             </w:r>
             <w:proofErr w:type="spellStart"/>
             <w:r>
@@ -3202,13 +3350,8 @@
               <w:widowControl w:val="0"/>
               <w:spacing w:line="240" w:lineRule="auto"/>
             </w:pPr>
-            <w:proofErr w:type="gramStart"/>
-            <w:r>
-              <w:t>Term ::=</w:t>
-            </w:r>
-            <w:proofErr w:type="gramEnd"/>
-            <w:r>
-              <w:t xml:space="preserve"> ( Factor (('*' | '/') Term )*)</w:t>
+            <w:r>
+              <w:t>Term ::= ( Factor (('*' | '/') Term )*)</w:t>
             </w:r>
           </w:p>
         </w:tc>
@@ -3230,6 +3373,7 @@
               <w:spacing w:line="240" w:lineRule="auto"/>
             </w:pPr>
             <w:r>
+              <w:lastRenderedPageBreak/>
               <w:t>Type</w:t>
             </w:r>
           </w:p>
@@ -3249,13 +3393,8 @@
               <w:widowControl w:val="0"/>
               <w:spacing w:line="240" w:lineRule="auto"/>
             </w:pPr>
-            <w:proofErr w:type="gramStart"/>
-            <w:r>
-              <w:t>Type ::=</w:t>
-            </w:r>
-            <w:proofErr w:type="gramEnd"/>
-            <w:r>
-              <w:t xml:space="preserve"> ( "</w:t>
+            <w:r>
+              <w:t>Type ::= ( "</w:t>
             </w:r>
             <w:proofErr w:type="spellStart"/>
             <w:r>
@@ -3307,33 +3446,60 @@
               <w:spacing w:line="240" w:lineRule="auto"/>
             </w:pPr>
             <w:proofErr w:type="spellStart"/>
+            <w:r>
+              <w:t>Vars</w:t>
+            </w:r>
+            <w:proofErr w:type="spellEnd"/>
+            <w:r>
+              <w:t xml:space="preserve">   </w:t>
+            </w:r>
             <w:proofErr w:type="gramStart"/>
             <w:r>
-              <w:t>Vars</w:t>
+              <w:t xml:space="preserve">  ::=</w:t>
+            </w:r>
+            <w:proofErr w:type="gramEnd"/>
+            <w:r>
+              <w:t xml:space="preserve"> Type id ( '[' </w:t>
+            </w:r>
+            <w:proofErr w:type="spellStart"/>
+            <w:r>
+              <w:t>int</w:t>
             </w:r>
             <w:proofErr w:type="spellEnd"/>
             <w:r>
-              <w:t xml:space="preserve"> ::=</w:t>
+              <w:t xml:space="preserve"> ']' '=' </w:t>
+            </w:r>
+            <w:proofErr w:type="spellStart"/>
+            <w:r>
+              <w:t>arrayValues</w:t>
+            </w:r>
+            <w:proofErr w:type="spellEnd"/>
+            <w:r>
+              <w:t xml:space="preserve"> | '=' ( '+' | '-' )? </w:t>
+            </w:r>
+            <w:proofErr w:type="gramStart"/>
+            <w:r>
+              <w:t>Constant )</w:t>
             </w:r>
             <w:proofErr w:type="gramEnd"/>
             <w:r>
-              <w:t xml:space="preserve">  ( Type (       (id '=' ('+' | '-')? </w:t>
-            </w:r>
-            <w:proofErr w:type="gramStart"/>
-            <w:r>
-              <w:t>Constant )</w:t>
-            </w:r>
-            <w:proofErr w:type="gramEnd"/>
-            <w:r>
-              <w:t xml:space="preserve">  (',' id '=' ('+' | '-')? </w:t>
-            </w:r>
-            <w:proofErr w:type="gramStart"/>
-            <w:r>
-              <w:t>Constant)*</w:t>
-            </w:r>
-            <w:proofErr w:type="gramEnd"/>
-            <w:r>
-              <w:t xml:space="preserve"> ) ';')</w:t>
+              <w:t xml:space="preserve"> ( ',' id ( '[' </w:t>
+            </w:r>
+            <w:proofErr w:type="spellStart"/>
+            <w:r>
+              <w:t>int</w:t>
+            </w:r>
+            <w:proofErr w:type="spellEnd"/>
+            <w:r>
+              <w:t xml:space="preserve"> ']' '=' </w:t>
+            </w:r>
+            <w:proofErr w:type="spellStart"/>
+            <w:r>
+              <w:t>arrayValues</w:t>
+            </w:r>
+            <w:proofErr w:type="spellEnd"/>
+            <w:r>
+              <w:t xml:space="preserve"> | '=' ( '+' | '-' )? Constant ) )* ';'</w:t>
             </w:r>
           </w:p>
         </w:tc>
@@ -3377,13 +3543,8 @@
               <w:widowControl w:val="0"/>
               <w:spacing w:line="240" w:lineRule="auto"/>
             </w:pPr>
-            <w:proofErr w:type="gramStart"/>
-            <w:r>
-              <w:t>Write ::=</w:t>
-            </w:r>
-            <w:proofErr w:type="gramEnd"/>
-            <w:r>
-              <w:t xml:space="preserve"> ( 'print' '(' </w:t>
+            <w:r>
+              <w:t xml:space="preserve">Write ::= ( 'print' '(' </w:t>
             </w:r>
             <w:proofErr w:type="spellStart"/>
             <w:r>
@@ -3435,13 +3596,8 @@
               <w:widowControl w:val="0"/>
               <w:spacing w:line="240" w:lineRule="auto"/>
             </w:pPr>
-            <w:proofErr w:type="gramStart"/>
-            <w:r>
-              <w:t>Program  :</w:t>
-            </w:r>
-            <w:proofErr w:type="gramEnd"/>
-            <w:r>
-              <w:t xml:space="preserve">:= 'program' id '{' </w:t>
+            <w:r>
+              <w:t xml:space="preserve">Program  ::= 'program' id '{' </w:t>
             </w:r>
             <w:r>
               <w:t>(</w:t>
@@ -3512,15 +3668,7 @@
               <w:spacing w:line="240" w:lineRule="auto"/>
             </w:pPr>
             <w:r>
-              <w:t xml:space="preserve">Call   </w:t>
-            </w:r>
-            <w:proofErr w:type="gramStart"/>
-            <w:r>
-              <w:t xml:space="preserve">  ::=</w:t>
-            </w:r>
-            <w:proofErr w:type="gramEnd"/>
-            <w:r>
-              <w:t xml:space="preserve"> </w:t>
+              <w:t xml:space="preserve">Call     ::= </w:t>
             </w:r>
             <w:proofErr w:type="spellStart"/>
             <w:r>
@@ -3589,15 +3737,91 @@
               <w:spacing w:line="240" w:lineRule="auto"/>
             </w:pPr>
             <w:r>
-              <w:t xml:space="preserve">Read   </w:t>
-            </w:r>
-            <w:proofErr w:type="gramStart"/>
-            <w:r>
-              <w:t xml:space="preserve">  ::=</w:t>
-            </w:r>
-            <w:proofErr w:type="gramEnd"/>
-            <w:r>
-              <w:t xml:space="preserve"> 'read' '(' id ')' ';'</w:t>
+              <w:t>Read     ::= 'read' '(' id ')' ';'</w:t>
+            </w:r>
+          </w:p>
+        </w:tc>
+      </w:tr>
+      <w:tr>
+        <w:trPr>
+          <w:trHeight w:val="357"/>
+        </w:trPr>
+        <w:tc>
+          <w:tcPr>
+            <w:tcW w:w="4680" w:type="dxa"/>
+            <w:tcMar>
+              <w:top w:w="100" w:type="dxa"/>
+              <w:left w:w="100" w:type="dxa"/>
+              <w:bottom w:w="100" w:type="dxa"/>
+              <w:right w:w="100" w:type="dxa"/>
+            </w:tcMar>
+          </w:tcPr>
+          <w:p>
+            <w:pPr>
+              <w:widowControl w:val="0"/>
+              <w:spacing w:line="240" w:lineRule="auto"/>
+            </w:pPr>
+            <w:proofErr w:type="spellStart"/>
+            <w:r>
+              <w:t>Arrayvalues</w:t>
+            </w:r>
+            <w:proofErr w:type="spellEnd"/>
+          </w:p>
+        </w:tc>
+        <w:tc>
+          <w:tcPr>
+            <w:tcW w:w="4680" w:type="dxa"/>
+            <w:tcMar>
+              <w:top w:w="100" w:type="dxa"/>
+              <w:left w:w="100" w:type="dxa"/>
+              <w:bottom w:w="100" w:type="dxa"/>
+              <w:right w:w="100" w:type="dxa"/>
+            </w:tcMar>
+          </w:tcPr>
+          <w:p>
+            <w:pPr>
+              <w:widowControl w:val="0"/>
+              <w:spacing w:line="240" w:lineRule="auto"/>
+            </w:pPr>
+            <w:proofErr w:type="spellStart"/>
+            <w:r>
+              <w:t>Arrayvalues</w:t>
+            </w:r>
+            <w:proofErr w:type="spellEnd"/>
+            <w:r>
+              <w:t xml:space="preserve"> ::= '[' ( </w:t>
+            </w:r>
+            <w:proofErr w:type="spellStart"/>
+            <w:r>
+              <w:t>cteN</w:t>
+            </w:r>
+            <w:proofErr w:type="spellEnd"/>
+            <w:r>
+              <w:t xml:space="preserve"> | </w:t>
+            </w:r>
+            <w:proofErr w:type="spellStart"/>
+            <w:r>
+              <w:t>cteS</w:t>
+            </w:r>
+            <w:proofErr w:type="spellEnd"/>
+            <w:r>
+              <w:t xml:space="preserve"> ) ( ',' ( </w:t>
+            </w:r>
+            <w:proofErr w:type="spellStart"/>
+            <w:r>
+              <w:t>cteN</w:t>
+            </w:r>
+            <w:proofErr w:type="spellEnd"/>
+            <w:r>
+              <w:t xml:space="preserve"> | </w:t>
+            </w:r>
+            <w:proofErr w:type="spellStart"/>
+            <w:r>
+              <w:t>cteS</w:t>
+            </w:r>
+            <w:proofErr w:type="spellEnd"/>
+            <w:r>
+              <w:t xml:space="preserve"> ) )* ']'</w:t>
             </w:r>
           </w:p>
         </w:tc>
@@ -3707,7 +3931,6 @@
         <w:rPr>
           <w:b/>
         </w:rPr>
-        <w:lastRenderedPageBreak/>
         <w:t>Special functions and use instructions in our language</w:t>
       </w:r>
     </w:p>
@@ -3743,13 +3966,6 @@
       <w:r>
         <w:t xml:space="preserve"> call our main function</w:t>
       </w:r>
-    </w:p>
-    <w:p>
-      <w:pPr>
-        <w:rPr>
-          <w:b/>
-        </w:rPr>
-      </w:pPr>
     </w:p>
     <w:p>
       <w:pPr>
@@ -3922,13 +4138,15 @@
           <w:b/>
         </w:rPr>
       </w:pPr>
-    </w:p>
-    <w:p>
-      <w:pPr>
+      <w:bookmarkStart w:id="0" w:name="_GoBack"/>
+      <w:bookmarkEnd w:id="0"/>
+      <w:r>
         <w:rPr>
           <w:b/>
         </w:rPr>
-      </w:pPr>
+        <w:lastRenderedPageBreak/>
+        <w:t>Language and Computer Specifications</w:t>
+      </w:r>
     </w:p>
     <w:p>
       <w:pPr>
@@ -3936,35 +4154,29 @@
           <w:b/>
         </w:rPr>
       </w:pPr>
-      <w:r>
+    </w:p>
+    <w:p>
+      <w:r>
+        <w:t xml:space="preserve">We are going to use Python 2.7.12 and we both are going to use a </w:t>
+      </w:r>
+      <w:proofErr w:type="spellStart"/>
+      <w:r>
+        <w:t>Macbook</w:t>
+      </w:r>
+      <w:proofErr w:type="spellEnd"/>
+      <w:r>
+        <w:t xml:space="preserve"> to develop our programming language.</w:t>
+      </w:r>
+    </w:p>
+    <w:p/>
+    <w:p/>
+    <w:p>
+      <w:pPr>
         <w:rPr>
           <w:b/>
         </w:rPr>
-        <w:t>Language and Computer Specifications</w:t>
-      </w:r>
-    </w:p>
-    <w:p>
-      <w:pPr>
-        <w:rPr>
-          <w:b/>
-        </w:rPr>
-      </w:pPr>
-    </w:p>
-    <w:p>
-      <w:r>
-        <w:t xml:space="preserve">We are going to use Python 2.7.12 and we both are going to use a </w:t>
-      </w:r>
-      <w:proofErr w:type="spellStart"/>
-      <w:r>
-        <w:t>Macbook</w:t>
-      </w:r>
-      <w:proofErr w:type="spellEnd"/>
-      <w:r>
-        <w:t xml:space="preserve"> to develop our programming language.</w:t>
-      </w:r>
-    </w:p>
-    <w:p/>
-    <w:p/>
+      </w:pPr>
+    </w:p>
     <w:p>
       <w:pPr>
         <w:rPr>
@@ -4039,7 +4251,7 @@
         </w:rPr>
         <w:t>. Web. 11 Feb. 2017. &lt;</w:t>
       </w:r>
-      <w:hyperlink r:id="rId26">
+      <w:hyperlink r:id="rId29">
         <w:r>
           <w:rPr>
             <w:color w:val="1155CC"/>
@@ -4088,7 +4300,7 @@
         </w:rPr>
         <w:t>)." Web. 11 Feb. 2017. &lt;</w:t>
       </w:r>
-      <w:hyperlink r:id="rId27">
+      <w:hyperlink r:id="rId30">
         <w:r>
           <w:rPr>
             <w:color w:val="1155CC"/>
@@ -4282,7 +4494,7 @@
               </wp:inline>
             </w:drawing>
           </mc:Choice>
-          <mc:Fallback xmlns:sl="http://schemas.openxmlformats.org/schemaLibrary/2006/main" xmlns:a="http://schemas.openxmlformats.org/drawingml/2006/main" xmlns:pic="http://schemas.openxmlformats.org/drawingml/2006/picture" xmlns:c="http://schemas.openxmlformats.org/drawingml/2006/chart" xmlns:lc="http://schemas.openxmlformats.org/drawingml/2006/lockedCanvas" xmlns:dgm="http://schemas.openxmlformats.org/drawingml/2006/diagram">
+          <mc:Fallback xmlns:dgm="http://schemas.openxmlformats.org/drawingml/2006/diagram" xmlns:lc="http://schemas.openxmlformats.org/drawingml/2006/lockedCanvas" xmlns:c="http://schemas.openxmlformats.org/drawingml/2006/chart" xmlns:pic="http://schemas.openxmlformats.org/drawingml/2006/picture" xmlns:a="http://schemas.openxmlformats.org/drawingml/2006/main" xmlns:sl="http://schemas.openxmlformats.org/schemaLibrary/2006/main">
             <w:drawing>
               <wp:inline distB="114300" distT="114300" distL="114300" distR="114300">
                 <wp:extent cx="2419350" cy="28575"/>
@@ -4296,7 +4508,7 @@
                         <pic:cNvPicPr preferRelativeResize="0"/>
                       </pic:nvPicPr>
                       <pic:blipFill>
-                        <a:blip r:embed="rId28"/>
+                        <a:blip r:embed="rId31"/>
                         <a:srcRect/>
                         <a:stretch>
                           <a:fillRect/>
@@ -4377,7 +4589,7 @@
               </wp:inline>
             </w:drawing>
           </mc:Choice>
-          <mc:Fallback xmlns:sl="http://schemas.openxmlformats.org/schemaLibrary/2006/main" xmlns:a="http://schemas.openxmlformats.org/drawingml/2006/main" xmlns:pic="http://schemas.openxmlformats.org/drawingml/2006/picture" xmlns:c="http://schemas.openxmlformats.org/drawingml/2006/chart" xmlns:lc="http://schemas.openxmlformats.org/drawingml/2006/lockedCanvas" xmlns:dgm="http://schemas.openxmlformats.org/drawingml/2006/diagram">
+          <mc:Fallback xmlns:dgm="http://schemas.openxmlformats.org/drawingml/2006/diagram" xmlns:lc="http://schemas.openxmlformats.org/drawingml/2006/lockedCanvas" xmlns:c="http://schemas.openxmlformats.org/drawingml/2006/chart" xmlns:pic="http://schemas.openxmlformats.org/drawingml/2006/picture" xmlns:a="http://schemas.openxmlformats.org/drawingml/2006/main" xmlns:sl="http://schemas.openxmlformats.org/schemaLibrary/2006/main">
             <w:drawing>
               <wp:inline distB="114300" distT="114300" distL="114300" distR="114300">
                 <wp:extent cx="2419350" cy="28575"/>
@@ -4391,7 +4603,7 @@
                         <pic:cNvPicPr preferRelativeResize="0"/>
                       </pic:nvPicPr>
                       <pic:blipFill>
-                        <a:blip r:embed="rId29"/>
+                        <a:blip r:embed="rId32"/>
                         <a:srcRect/>
                         <a:stretch>
                           <a:fillRect/>
@@ -4861,7 +5073,7 @@
       </w:pPr>
     </w:pPrDefault>
   </w:docDefaults>
-  <w:latentStyles w:defLockedState="0" w:defUIPriority="99" w:defSemiHidden="0" w:defUnhideWhenUsed="0" w:defQFormat="0" w:count="382">
+  <w:latentStyles w:defLockedState="0" w:defUIPriority="99" w:defSemiHidden="0" w:defUnhideWhenUsed="0" w:defQFormat="0" w:count="381">
     <w:lsdException w:name="Normal" w:uiPriority="0" w:qFormat="1"/>
     <w:lsdException w:name="heading 1" w:uiPriority="9" w:qFormat="1"/>
     <w:lsdException w:name="heading 2" w:semiHidden="1" w:uiPriority="9" w:unhideWhenUsed="1" w:qFormat="1"/>
@@ -4967,6 +5179,7 @@
     <w:lsdException w:name="HTML Sample" w:semiHidden="1" w:unhideWhenUsed="1"/>
     <w:lsdException w:name="HTML Typewriter" w:semiHidden="1" w:unhideWhenUsed="1"/>
     <w:lsdException w:name="HTML Variable" w:semiHidden="1" w:unhideWhenUsed="1"/>
+    <w:lsdException w:name="Normal Table" w:semiHidden="1" w:unhideWhenUsed="1"/>
     <w:lsdException w:name="annotation subject" w:semiHidden="1" w:unhideWhenUsed="1"/>
     <w:lsdException w:name="No List" w:semiHidden="1" w:unhideWhenUsed="1"/>
     <w:lsdException w:name="Outline List 1" w:semiHidden="1" w:unhideWhenUsed="1"/>
@@ -5013,8 +5226,10 @@
     <w:lsdException w:name="Table Subtle 2" w:semiHidden="1" w:unhideWhenUsed="1"/>
     <w:lsdException w:name="Table Web 1" w:semiHidden="1" w:unhideWhenUsed="1"/>
     <w:lsdException w:name="Table Web 2" w:semiHidden="1" w:unhideWhenUsed="1"/>
+    <w:lsdException w:name="Table Web 3" w:semiHidden="1" w:unhideWhenUsed="1"/>
     <w:lsdException w:name="Balloon Text" w:semiHidden="1" w:unhideWhenUsed="1"/>
     <w:lsdException w:name="Table Grid" w:uiPriority="39"/>
+    <w:lsdException w:name="Table Theme" w:semiHidden="1" w:unhideWhenUsed="1"/>
     <w:lsdException w:name="Note Level 1" w:semiHidden="1" w:unhideWhenUsed="1"/>
     <w:lsdException w:name="Note Level 2" w:semiHidden="1" w:unhideWhenUsed="1"/>
     <w:lsdException w:name="Note Level 3" w:semiHidden="1" w:unhideWhenUsed="1"/>
@@ -5240,7 +5455,6 @@
     <w:lsdException w:name="List Table 6 Colorful Accent 6" w:uiPriority="51"/>
     <w:lsdException w:name="List Table 7 Colorful Accent 6" w:uiPriority="52"/>
     <w:lsdException w:name="Mention" w:semiHidden="1" w:unhideWhenUsed="1"/>
-    <w:lsdException w:name="Smart Hyperlink" w:semiHidden="1" w:unhideWhenUsed="1"/>
   </w:latentStyles>
   <w:style w:type="paragraph" w:default="1" w:styleId="Normal">
     <w:name w:val="Normal"/>

</xml_diff>

<commit_message>
Solo falta quitar Warnings
</commit_message>
<xml_diff>
--- a/Proposal/PropuestaCompiladores.docx
+++ b/Proposal/PropuestaCompiladores.docx
@@ -90,7 +90,6 @@
           <w:szCs w:val="48"/>
         </w:rPr>
       </w:pPr>
-      <w:proofErr w:type="spellStart"/>
       <w:r>
         <w:rPr>
           <w:i/>
@@ -99,7 +98,6 @@
         </w:rPr>
         <w:t>Yaotecatl</w:t>
       </w:r>
-      <w:proofErr w:type="spellEnd"/>
     </w:p>
     <w:p/>
     <w:p/>
@@ -234,31 +232,7 @@
         <w:t>going to</w:t>
       </w:r>
       <w:r>
-        <w:t xml:space="preserve"> use a tool known as “</w:t>
-      </w:r>
-      <w:proofErr w:type="spellStart"/>
-      <w:r>
-        <w:t>Blockly</w:t>
-      </w:r>
-      <w:proofErr w:type="spellEnd"/>
-      <w:r>
-        <w:t xml:space="preserve">” and utilize “PLY” which is an implementation of </w:t>
-      </w:r>
-      <w:proofErr w:type="spellStart"/>
-      <w:r>
-        <w:t>lex</w:t>
-      </w:r>
-      <w:proofErr w:type="spellEnd"/>
-      <w:r>
-        <w:t xml:space="preserve"> and </w:t>
-      </w:r>
-      <w:proofErr w:type="spellStart"/>
-      <w:r>
-        <w:t>yacc</w:t>
-      </w:r>
-      <w:proofErr w:type="spellEnd"/>
-      <w:r>
-        <w:t xml:space="preserve"> that uses Python. This tool will help us do the syntactic and lexical analysis of our compiler. </w:t>
+        <w:t xml:space="preserve"> use a tool known as “Blockly” and utilize “PLY” which is an implementation of lex and yacc that uses Python. This tool will help us do the syntactic and lexical analysis of our compiler. </w:t>
       </w:r>
     </w:p>
     <w:p>
@@ -386,11 +360,9 @@
               <w:widowControl w:val="0"/>
               <w:spacing w:line="240" w:lineRule="auto"/>
             </w:pPr>
-            <w:proofErr w:type="spellStart"/>
             <w:r>
               <w:t>Int</w:t>
             </w:r>
-            <w:proofErr w:type="spellEnd"/>
           </w:p>
         </w:tc>
         <w:tc>
@@ -469,15 +441,7 @@
               <w:spacing w:line="240" w:lineRule="auto"/>
             </w:pPr>
             <w:r>
-              <w:t xml:space="preserve">Example: </w:t>
-            </w:r>
-            <w:proofErr w:type="spellStart"/>
-            <w:r>
-              <w:t>ArrayInt</w:t>
-            </w:r>
-            <w:proofErr w:type="spellEnd"/>
-            <w:r>
-              <w:t xml:space="preserve"> = [4,5,6,7]</w:t>
+              <w:t>Example: ArrayInt = [4,5,6,7]</w:t>
             </w:r>
           </w:p>
         </w:tc>
@@ -528,23 +492,7 @@
               <w:spacing w:line="240" w:lineRule="auto"/>
             </w:pPr>
             <w:r>
-              <w:t>Example: “</w:t>
-            </w:r>
-            <w:proofErr w:type="spellStart"/>
-            <w:r>
-              <w:t>tec</w:t>
-            </w:r>
-            <w:proofErr w:type="spellEnd"/>
-            <w:r>
-              <w:t xml:space="preserve"> de </w:t>
-            </w:r>
-            <w:proofErr w:type="spellStart"/>
-            <w:r>
-              <w:t>monterrey</w:t>
-            </w:r>
-            <w:proofErr w:type="spellEnd"/>
-            <w:r>
-              <w:t>”</w:t>
+              <w:t>Example: “tec de monterrey”</w:t>
             </w:r>
           </w:p>
         </w:tc>
@@ -688,15 +636,7 @@
               <w:spacing w:line="240" w:lineRule="auto"/>
             </w:pPr>
             <w:r>
-              <w:t xml:space="preserve">Stores elements of type </w:t>
-            </w:r>
-            <w:proofErr w:type="spellStart"/>
-            <w:r>
-              <w:t>boolean</w:t>
-            </w:r>
-            <w:proofErr w:type="spellEnd"/>
-            <w:r>
-              <w:t>.</w:t>
+              <w:t>Stores elements of type boolean.</w:t>
             </w:r>
           </w:p>
           <w:p>
@@ -989,46 +929,25 @@
               <w:spacing w:line="240" w:lineRule="auto"/>
             </w:pPr>
             <w:r>
-              <w:t xml:space="preserve">4 &amp;&amp; </w:t>
-            </w:r>
-            <w:proofErr w:type="gramStart"/>
-            <w:r>
-              <w:t>5  =</w:t>
-            </w:r>
-            <w:proofErr w:type="gramEnd"/>
-            <w:r>
-              <w:t xml:space="preserve"> 4 and 5 </w:t>
-            </w:r>
-          </w:p>
-          <w:p>
-            <w:pPr>
-              <w:widowControl w:val="0"/>
-              <w:spacing w:line="240" w:lineRule="auto"/>
-            </w:pPr>
-            <w:r>
-              <w:t xml:space="preserve">3 == </w:t>
-            </w:r>
-            <w:proofErr w:type="gramStart"/>
-            <w:r>
-              <w:t>3  =</w:t>
-            </w:r>
-            <w:proofErr w:type="gramEnd"/>
-            <w:r>
-              <w:t xml:space="preserve"> 3 is equal to 3</w:t>
-            </w:r>
-          </w:p>
-          <w:p>
-            <w:pPr>
-              <w:widowControl w:val="0"/>
-              <w:spacing w:line="240" w:lineRule="auto"/>
-            </w:pPr>
-            <w:proofErr w:type="gramStart"/>
-            <w:r>
-              <w:t>a !</w:t>
-            </w:r>
-            <w:proofErr w:type="gramEnd"/>
-            <w:r>
-              <w:t>= b  = a is different than b</w:t>
+              <w:t xml:space="preserve">4 &amp;&amp; 5  = 4 and 5 </w:t>
+            </w:r>
+          </w:p>
+          <w:p>
+            <w:pPr>
+              <w:widowControl w:val="0"/>
+              <w:spacing w:line="240" w:lineRule="auto"/>
+            </w:pPr>
+            <w:r>
+              <w:t>3 == 3  = 3 is equal to 3</w:t>
+            </w:r>
+          </w:p>
+          <w:p>
+            <w:pPr>
+              <w:widowControl w:val="0"/>
+              <w:spacing w:line="240" w:lineRule="auto"/>
+            </w:pPr>
+            <w:r>
+              <w:t>a != b  = a is different than b</w:t>
             </w:r>
           </w:p>
           <w:p>
@@ -1327,11 +1246,9 @@
     </w:p>
     <w:p/>
     <w:p>
-      <w:proofErr w:type="spellStart"/>
       <w:r>
         <w:t>Block_Return</w:t>
       </w:r>
-      <w:proofErr w:type="spellEnd"/>
     </w:p>
     <w:p/>
     <w:p>
@@ -1548,11 +1465,9 @@
     </w:p>
     <w:p/>
     <w:p>
-      <w:proofErr w:type="spellStart"/>
       <w:r>
         <w:t>Exp</w:t>
       </w:r>
-      <w:proofErr w:type="spellEnd"/>
     </w:p>
     <w:p>
       <w:r>
@@ -1597,11 +1512,9 @@
       </w:r>
     </w:p>
     <w:p>
-      <w:proofErr w:type="spellStart"/>
       <w:r>
         <w:t>cteN</w:t>
       </w:r>
-      <w:proofErr w:type="spellEnd"/>
     </w:p>
     <w:p>
       <w:r>
@@ -1659,11 +1572,9 @@
       </w:r>
     </w:p>
     <w:p>
-      <w:proofErr w:type="spellStart"/>
       <w:r>
         <w:t>cteS</w:t>
       </w:r>
-      <w:proofErr w:type="spellEnd"/>
     </w:p>
     <w:p>
       <w:r>
@@ -2236,14 +2147,10 @@
     <w:p/>
     <w:p/>
     <w:p/>
-    <w:p/>
-    <w:p/>
-    <w:p>
-      <w:proofErr w:type="spellStart"/>
+    <w:p>
       <w:r>
         <w:t>Vars</w:t>
       </w:r>
-      <w:proofErr w:type="spellEnd"/>
     </w:p>
     <w:p>
       <w:r>
@@ -2251,10 +2158,10 @@
           <w:noProof/>
         </w:rPr>
         <w:drawing>
-          <wp:inline distT="0" distB="0" distL="0" distR="0" wp14:anchorId="5FB7B6A0" wp14:editId="75F1F863">
-            <wp:extent cx="5423535" cy="1850185"/>
-            <wp:effectExtent l="0" t="0" r="0" b="4445"/>
-            <wp:docPr id="28" name="Picture 28" descr="../../../Downloads/diagram/diagram/Vars.png"/>
+          <wp:inline distT="0" distB="0" distL="0" distR="0" wp14:anchorId="668D7D91" wp14:editId="3AF90BC4">
+            <wp:extent cx="5937885" cy="1597025"/>
+            <wp:effectExtent l="0" t="0" r="5715" b="3175"/>
+            <wp:docPr id="6" name="Picture 6" descr="../../../Downloads/diagram-4/diagram/Vars.png"/>
             <wp:cNvGraphicFramePr>
               <a:graphicFrameLocks xmlns:a="http://schemas.openxmlformats.org/drawingml/2006/main" noChangeAspect="1"/>
             </wp:cNvGraphicFramePr>
@@ -2262,7 +2169,7 @@
               <a:graphicData uri="http://schemas.openxmlformats.org/drawingml/2006/picture">
                 <pic:pic xmlns:pic="http://schemas.openxmlformats.org/drawingml/2006/picture">
                   <pic:nvPicPr>
-                    <pic:cNvPr id="0" name="Picture 5" descr="../../../Downloads/diagram/diagram/Vars.png"/>
+                    <pic:cNvPr id="0" name="Picture 2" descr="../../../Downloads/diagram-4/diagram/Vars.png"/>
                     <pic:cNvPicPr>
                       <a:picLocks noChangeAspect="1" noChangeArrowheads="1"/>
                     </pic:cNvPicPr>
@@ -2283,7 +2190,7 @@
                   <pic:spPr bwMode="auto">
                     <a:xfrm>
                       <a:off x="0" y="0"/>
-                      <a:ext cx="5432360" cy="1853196"/>
+                      <a:ext cx="5937885" cy="1597025"/>
                     </a:xfrm>
                     <a:prstGeom prst="rect">
                       <a:avLst/>
@@ -2485,13 +2392,17 @@
     </w:p>
     <w:p/>
     <w:p/>
-    <w:p>
-      <w:proofErr w:type="spellStart"/>
+    <w:p/>
+    <w:p/>
+    <w:p/>
+    <w:p/>
+    <w:p>
+      <w:bookmarkStart w:id="0" w:name="_GoBack"/>
+      <w:bookmarkEnd w:id="0"/>
       <w:r>
         <w:lastRenderedPageBreak/>
         <w:t>Arrayvalues</w:t>
       </w:r>
-      <w:proofErr w:type="spellEnd"/>
     </w:p>
     <w:p>
       <w:r>
@@ -2649,15 +2560,7 @@
               <w:spacing w:line="240" w:lineRule="auto"/>
             </w:pPr>
             <w:r>
-              <w:t xml:space="preserve">Array ::= ( id '[' </w:t>
-            </w:r>
-            <w:proofErr w:type="spellStart"/>
-            <w:r>
-              <w:t>Exp</w:t>
-            </w:r>
-            <w:proofErr w:type="spellEnd"/>
-            <w:r>
-              <w:t xml:space="preserve"> ']' )</w:t>
+              <w:t>Array ::= ( id '[' Exp ']' )</w:t>
             </w:r>
           </w:p>
         </w:tc>
@@ -2720,61 +2623,30 @@
               <w:widowControl w:val="0"/>
               <w:spacing w:line="240" w:lineRule="auto"/>
             </w:pPr>
-            <w:proofErr w:type="spellStart"/>
             <w:r>
               <w:t>Block_Return</w:t>
             </w:r>
-            <w:proofErr w:type="spellEnd"/>
-          </w:p>
-        </w:tc>
-        <w:tc>
-          <w:tcPr>
-            <w:tcW w:w="4680" w:type="dxa"/>
-            <w:tcMar>
-              <w:top w:w="100" w:type="dxa"/>
-              <w:left w:w="100" w:type="dxa"/>
-              <w:bottom w:w="100" w:type="dxa"/>
-              <w:right w:w="100" w:type="dxa"/>
-            </w:tcMar>
-          </w:tcPr>
-          <w:p>
-            <w:proofErr w:type="spellStart"/>
-            <w:r>
-              <w:t>Block_</w:t>
-            </w:r>
-            <w:proofErr w:type="gramStart"/>
-            <w:r>
-              <w:t>Return</w:t>
-            </w:r>
-            <w:proofErr w:type="spellEnd"/>
-            <w:r>
-              <w:t xml:space="preserve"> ::=</w:t>
-            </w:r>
-            <w:proofErr w:type="gramEnd"/>
-            <w:r>
-              <w:t xml:space="preserve"> ( '{' (</w:t>
+          </w:p>
+        </w:tc>
+        <w:tc>
+          <w:tcPr>
+            <w:tcW w:w="4680" w:type="dxa"/>
+            <w:tcMar>
+              <w:top w:w="100" w:type="dxa"/>
+              <w:left w:w="100" w:type="dxa"/>
+              <w:bottom w:w="100" w:type="dxa"/>
+              <w:right w:w="100" w:type="dxa"/>
+            </w:tcMar>
+          </w:tcPr>
+          <w:p>
+            <w:r>
+              <w:t>Block_Return ::= ( '{' (</w:t>
             </w:r>
             <w:r>
               <w:t>Statement</w:t>
             </w:r>
             <w:r>
-              <w:t xml:space="preserve">)?  </w:t>
-            </w:r>
-            <w:proofErr w:type="gramStart"/>
-            <w:r>
-              <w:t>( '</w:t>
-            </w:r>
-            <w:proofErr w:type="gramEnd"/>
-            <w:r>
-              <w:t xml:space="preserve">return' </w:t>
-            </w:r>
-            <w:proofErr w:type="spellStart"/>
-            <w:r>
-              <w:t>Exp</w:t>
-            </w:r>
-            <w:proofErr w:type="spellEnd"/>
-            <w:r>
-              <w:t xml:space="preserve"> ';')?    '}' )</w:t>
+              <w:t>)?  ( 'return' Exp ';')?    '}' )</w:t>
             </w:r>
           </w:p>
         </w:tc>
@@ -2811,13 +2683,8 @@
             </w:tcMar>
           </w:tcPr>
           <w:p>
-            <w:proofErr w:type="gramStart"/>
-            <w:r>
-              <w:t>Block ::=</w:t>
-            </w:r>
-            <w:proofErr w:type="gramEnd"/>
-            <w:r>
-              <w:t xml:space="preserve"> ('{' (</w:t>
+            <w:r>
+              <w:t>Block ::= ('{' (</w:t>
             </w:r>
             <w:r>
               <w:t>Statement</w:t>
@@ -2864,13 +2731,8 @@
               <w:widowControl w:val="0"/>
               <w:spacing w:line="240" w:lineRule="auto"/>
             </w:pPr>
-            <w:proofErr w:type="gramStart"/>
-            <w:r>
-              <w:t>Condition ::=</w:t>
-            </w:r>
-            <w:proofErr w:type="gramEnd"/>
-            <w:r>
-              <w:t xml:space="preserve"> ( 'if' ( ('(' Expression ')' Block) ('else if' '(' Expression ')' Block)* ) ('else' Block)? )</w:t>
+            <w:r>
+              <w:t>Condition ::= ( 'if' ( ('(' Expression ')' Block) ('else if' '(' Expression ')' Block)* ) ('else' Block)? )</w:t>
             </w:r>
           </w:p>
         </w:tc>
@@ -2933,43 +2795,28 @@
               <w:widowControl w:val="0"/>
               <w:spacing w:line="240" w:lineRule="auto"/>
             </w:pPr>
-            <w:proofErr w:type="spellStart"/>
             <w:r>
               <w:t>Exp</w:t>
             </w:r>
-            <w:proofErr w:type="spellEnd"/>
-          </w:p>
-        </w:tc>
-        <w:tc>
-          <w:tcPr>
-            <w:tcW w:w="4680" w:type="dxa"/>
-            <w:tcMar>
-              <w:top w:w="100" w:type="dxa"/>
-              <w:left w:w="100" w:type="dxa"/>
-              <w:bottom w:w="100" w:type="dxa"/>
-              <w:right w:w="100" w:type="dxa"/>
-            </w:tcMar>
-          </w:tcPr>
-          <w:p>
-            <w:pPr>
-              <w:widowControl w:val="0"/>
-              <w:spacing w:line="240" w:lineRule="auto"/>
-            </w:pPr>
-            <w:proofErr w:type="spellStart"/>
-            <w:r>
-              <w:t>Exp</w:t>
-            </w:r>
-            <w:proofErr w:type="spellEnd"/>
-            <w:r>
-              <w:t xml:space="preserve"> ::= ( Term (('+' | '-') </w:t>
-            </w:r>
-            <w:proofErr w:type="spellStart"/>
-            <w:r>
-              <w:t>Exp</w:t>
-            </w:r>
-            <w:proofErr w:type="spellEnd"/>
-            <w:r>
-              <w:t xml:space="preserve"> )* )</w:t>
+          </w:p>
+        </w:tc>
+        <w:tc>
+          <w:tcPr>
+            <w:tcW w:w="4680" w:type="dxa"/>
+            <w:tcMar>
+              <w:top w:w="100" w:type="dxa"/>
+              <w:left w:w="100" w:type="dxa"/>
+              <w:bottom w:w="100" w:type="dxa"/>
+              <w:right w:w="100" w:type="dxa"/>
+            </w:tcMar>
+          </w:tcPr>
+          <w:p>
+            <w:pPr>
+              <w:widowControl w:val="0"/>
+              <w:spacing w:line="240" w:lineRule="auto"/>
+            </w:pPr>
+            <w:r>
+              <w:t>Exp ::= ( Term (('+' | '-') Exp )* )</w:t>
             </w:r>
           </w:p>
         </w:tc>
@@ -3010,29 +2857,8 @@
               <w:widowControl w:val="0"/>
               <w:spacing w:line="240" w:lineRule="auto"/>
             </w:pPr>
-            <w:proofErr w:type="gramStart"/>
-            <w:r>
-              <w:t>Expression ::=</w:t>
-            </w:r>
-            <w:proofErr w:type="gramEnd"/>
-            <w:r>
-              <w:t xml:space="preserve"> ( </w:t>
-            </w:r>
-            <w:proofErr w:type="spellStart"/>
-            <w:r>
-              <w:t>Exp</w:t>
-            </w:r>
-            <w:proofErr w:type="spellEnd"/>
-            <w:r>
-              <w:t xml:space="preserve"> (('&lt;' | '&lt;=' | '&gt;' | '=&gt;' |  '!=' | '||' | '&amp;&amp;' | '==') </w:t>
-            </w:r>
-            <w:proofErr w:type="spellStart"/>
-            <w:r>
-              <w:t>Exp</w:t>
-            </w:r>
-            <w:proofErr w:type="spellEnd"/>
-            <w:r>
-              <w:t xml:space="preserve"> )?  )</w:t>
+            <w:r>
+              <w:t>Expression ::= ( Exp (('&lt;' | '&lt;=' | '&gt;' | '=&gt;' |  '!=' | '||' | '&amp;&amp;' | '==') Exp )?  )</w:t>
             </w:r>
           </w:p>
         </w:tc>
@@ -3073,13 +2899,8 @@
               <w:widowControl w:val="0"/>
               <w:spacing w:line="240" w:lineRule="auto"/>
             </w:pPr>
-            <w:proofErr w:type="gramStart"/>
-            <w:r>
-              <w:t>Factor ::=</w:t>
-            </w:r>
-            <w:proofErr w:type="gramEnd"/>
-            <w:r>
-              <w:t xml:space="preserve"> ( (('+'  | '-')? Constant) | ( '(' Expression ')' )  )</w:t>
+            <w:r>
+              <w:t>Factor ::= ( (('+'  | '-')? Constant) | ( '(' Expression ')' )  )</w:t>
             </w:r>
           </w:p>
         </w:tc>
@@ -3121,13 +2942,8 @@
               <w:spacing w:line="240" w:lineRule="auto"/>
             </w:pPr>
             <w:r>
-              <w:t xml:space="preserve">Function ::= 'Function' ( 'void' | Type ) id '(' ( 'null' | Parameter ) ')' </w:t>
-            </w:r>
-            <w:proofErr w:type="spellStart"/>
-            <w:r>
-              <w:t>Block_Return</w:t>
-            </w:r>
-            <w:proofErr w:type="spellEnd"/>
+              <w:t>Function ::= 'Function' ( 'void' | Type ) id '(' ( 'null' | Parameter ) ')' Block_Return</w:t>
+            </w:r>
           </w:p>
         </w:tc>
       </w:tr>
@@ -3295,15 +3111,7 @@
               <w:t>Statement</w:t>
             </w:r>
             <w:r>
-              <w:t xml:space="preserve">::= ( Assignment | Condition | </w:t>
-            </w:r>
-            <w:proofErr w:type="spellStart"/>
-            <w:r>
-              <w:t>Vars</w:t>
-            </w:r>
-            <w:proofErr w:type="spellEnd"/>
-            <w:r>
-              <w:t xml:space="preserve"> | Loop | Write</w:t>
+              <w:t>::= ( Assignment | Condition | Vars | Loop | Write</w:t>
             </w:r>
             <w:r>
               <w:t xml:space="preserve"> | Read| Call</w:t>
@@ -3394,15 +3202,7 @@
               <w:spacing w:line="240" w:lineRule="auto"/>
             </w:pPr>
             <w:r>
-              <w:t>Type ::= ( "</w:t>
-            </w:r>
-            <w:proofErr w:type="spellStart"/>
-            <w:r>
-              <w:t>int</w:t>
-            </w:r>
-            <w:proofErr w:type="spellEnd"/>
-            <w:r>
-              <w:t>" | "float" | "char" | "bool" | "string")</w:t>
+              <w:t>Type ::= ( "int" | "float" | "char" | "bool" | "string")</w:t>
             </w:r>
           </w:p>
         </w:tc>
@@ -3423,83 +3223,28 @@
               <w:widowControl w:val="0"/>
               <w:spacing w:line="240" w:lineRule="auto"/>
             </w:pPr>
-            <w:proofErr w:type="spellStart"/>
             <w:r>
               <w:t>Vars</w:t>
             </w:r>
-            <w:proofErr w:type="spellEnd"/>
-          </w:p>
-        </w:tc>
-        <w:tc>
-          <w:tcPr>
-            <w:tcW w:w="4680" w:type="dxa"/>
-            <w:tcMar>
-              <w:top w:w="100" w:type="dxa"/>
-              <w:left w:w="100" w:type="dxa"/>
-              <w:bottom w:w="100" w:type="dxa"/>
-              <w:right w:w="100" w:type="dxa"/>
-            </w:tcMar>
-          </w:tcPr>
-          <w:p>
-            <w:pPr>
-              <w:widowControl w:val="0"/>
-              <w:spacing w:line="240" w:lineRule="auto"/>
-            </w:pPr>
-            <w:proofErr w:type="spellStart"/>
-            <w:r>
-              <w:t>Vars</w:t>
-            </w:r>
-            <w:proofErr w:type="spellEnd"/>
-            <w:r>
-              <w:t xml:space="preserve">   </w:t>
-            </w:r>
-            <w:proofErr w:type="gramStart"/>
-            <w:r>
-              <w:t xml:space="preserve">  ::=</w:t>
-            </w:r>
-            <w:proofErr w:type="gramEnd"/>
-            <w:r>
-              <w:t xml:space="preserve"> Type id ( '[' </w:t>
-            </w:r>
-            <w:proofErr w:type="spellStart"/>
-            <w:r>
-              <w:t>int</w:t>
-            </w:r>
-            <w:proofErr w:type="spellEnd"/>
-            <w:r>
-              <w:t xml:space="preserve"> ']' '=' </w:t>
-            </w:r>
-            <w:proofErr w:type="spellStart"/>
-            <w:r>
-              <w:t>arrayValues</w:t>
-            </w:r>
-            <w:proofErr w:type="spellEnd"/>
-            <w:r>
-              <w:t xml:space="preserve"> | '=' ( '+' | '-' )? </w:t>
-            </w:r>
-            <w:proofErr w:type="gramStart"/>
-            <w:r>
-              <w:t>Constant )</w:t>
-            </w:r>
-            <w:proofErr w:type="gramEnd"/>
-            <w:r>
-              <w:t xml:space="preserve"> ( ',' id ( '[' </w:t>
-            </w:r>
-            <w:proofErr w:type="spellStart"/>
-            <w:r>
-              <w:t>int</w:t>
-            </w:r>
-            <w:proofErr w:type="spellEnd"/>
-            <w:r>
-              <w:t xml:space="preserve"> ']' '=' </w:t>
-            </w:r>
-            <w:proofErr w:type="spellStart"/>
-            <w:r>
-              <w:t>arrayValues</w:t>
-            </w:r>
-            <w:proofErr w:type="spellEnd"/>
-            <w:r>
-              <w:t xml:space="preserve"> | '=' ( '+' | '-' )? Constant ) )* ';'</w:t>
+          </w:p>
+        </w:tc>
+        <w:tc>
+          <w:tcPr>
+            <w:tcW w:w="4680" w:type="dxa"/>
+            <w:tcMar>
+              <w:top w:w="100" w:type="dxa"/>
+              <w:left w:w="100" w:type="dxa"/>
+              <w:bottom w:w="100" w:type="dxa"/>
+              <w:right w:w="100" w:type="dxa"/>
+            </w:tcMar>
+          </w:tcPr>
+          <w:p>
+            <w:pPr>
+              <w:widowControl w:val="0"/>
+              <w:spacing w:line="240" w:lineRule="auto"/>
+            </w:pPr>
+            <w:r>
+              <w:t>Vars     ::= Type id ( ( '[' int ']' '=' arrayValues | '=' Expression ) ( ',' id ( '[' int ']' '=' arrayValues | '=' Expression ) )* | '=' Call ) ';'</w:t>
             </w:r>
           </w:p>
         </w:tc>
@@ -3544,15 +3289,7 @@
               <w:spacing w:line="240" w:lineRule="auto"/>
             </w:pPr>
             <w:r>
-              <w:t xml:space="preserve">Write ::= ( 'print' '(' </w:t>
-            </w:r>
-            <w:proofErr w:type="spellStart"/>
-            <w:r>
-              <w:t>Exp</w:t>
-            </w:r>
-            <w:proofErr w:type="spellEnd"/>
-            <w:r>
-              <w:t xml:space="preserve"> ')' ';')</w:t>
+              <w:t>Write ::= ( 'print' '(' Exp ')' ';')</w:t>
             </w:r>
           </w:p>
         </w:tc>
@@ -3602,11 +3339,9 @@
             <w:r>
               <w:t>(</w:t>
             </w:r>
-            <w:proofErr w:type="spellStart"/>
             <w:r>
               <w:t>Vars</w:t>
             </w:r>
-            <w:proofErr w:type="spellEnd"/>
             <w:r>
               <w:t>)</w:t>
             </w:r>
@@ -3668,31 +3403,7 @@
               <w:spacing w:line="240" w:lineRule="auto"/>
             </w:pPr>
             <w:r>
-              <w:t xml:space="preserve">Call     ::= </w:t>
-            </w:r>
-            <w:proofErr w:type="spellStart"/>
-            <w:r>
-              <w:t>id</w:t>
-            </w:r>
-            <w:proofErr w:type="spellEnd"/>
-            <w:r>
-              <w:t xml:space="preserve"> '(' </w:t>
-            </w:r>
-            <w:proofErr w:type="spellStart"/>
-            <w:r>
-              <w:t>exp</w:t>
-            </w:r>
-            <w:proofErr w:type="spellEnd"/>
-            <w:r>
-              <w:t xml:space="preserve"> ( ',' </w:t>
-            </w:r>
-            <w:proofErr w:type="spellStart"/>
-            <w:r>
-              <w:t>exp</w:t>
-            </w:r>
-            <w:proofErr w:type="spellEnd"/>
-            <w:r>
-              <w:t xml:space="preserve"> )* ')' ';'</w:t>
+              <w:t>Call     ::= id '(' exp ( ',' exp )* ')' ';'</w:t>
             </w:r>
           </w:p>
         </w:tc>
@@ -3761,67 +3472,28 @@
               <w:widowControl w:val="0"/>
               <w:spacing w:line="240" w:lineRule="auto"/>
             </w:pPr>
-            <w:proofErr w:type="spellStart"/>
             <w:r>
               <w:t>Arrayvalues</w:t>
             </w:r>
-            <w:proofErr w:type="spellEnd"/>
-          </w:p>
-        </w:tc>
-        <w:tc>
-          <w:tcPr>
-            <w:tcW w:w="4680" w:type="dxa"/>
-            <w:tcMar>
-              <w:top w:w="100" w:type="dxa"/>
-              <w:left w:w="100" w:type="dxa"/>
-              <w:bottom w:w="100" w:type="dxa"/>
-              <w:right w:w="100" w:type="dxa"/>
-            </w:tcMar>
-          </w:tcPr>
-          <w:p>
-            <w:pPr>
-              <w:widowControl w:val="0"/>
-              <w:spacing w:line="240" w:lineRule="auto"/>
-            </w:pPr>
-            <w:proofErr w:type="spellStart"/>
-            <w:r>
-              <w:t>Arrayvalues</w:t>
-            </w:r>
-            <w:proofErr w:type="spellEnd"/>
-            <w:r>
-              <w:t xml:space="preserve"> ::= '[' ( </w:t>
-            </w:r>
-            <w:proofErr w:type="spellStart"/>
-            <w:r>
-              <w:t>cteN</w:t>
-            </w:r>
-            <w:proofErr w:type="spellEnd"/>
-            <w:r>
-              <w:t xml:space="preserve"> | </w:t>
-            </w:r>
-            <w:proofErr w:type="spellStart"/>
-            <w:r>
-              <w:t>cteS</w:t>
-            </w:r>
-            <w:proofErr w:type="spellEnd"/>
-            <w:r>
-              <w:t xml:space="preserve"> ) ( ',' ( </w:t>
-            </w:r>
-            <w:proofErr w:type="spellStart"/>
-            <w:r>
-              <w:t>cteN</w:t>
-            </w:r>
-            <w:proofErr w:type="spellEnd"/>
-            <w:r>
-              <w:t xml:space="preserve"> | </w:t>
-            </w:r>
-            <w:proofErr w:type="spellStart"/>
-            <w:r>
-              <w:t>cteS</w:t>
-            </w:r>
-            <w:proofErr w:type="spellEnd"/>
-            <w:r>
-              <w:t xml:space="preserve"> ) )* ']'</w:t>
+          </w:p>
+        </w:tc>
+        <w:tc>
+          <w:tcPr>
+            <w:tcW w:w="4680" w:type="dxa"/>
+            <w:tcMar>
+              <w:top w:w="100" w:type="dxa"/>
+              <w:left w:w="100" w:type="dxa"/>
+              <w:bottom w:w="100" w:type="dxa"/>
+              <w:right w:w="100" w:type="dxa"/>
+            </w:tcMar>
+          </w:tcPr>
+          <w:p>
+            <w:pPr>
+              <w:widowControl w:val="0"/>
+              <w:spacing w:line="240" w:lineRule="auto"/>
+            </w:pPr>
+            <w:r>
+              <w:t>Arrayvalues ::= '[' ( cteN | cteS ) ( ',' ( cteN | cteS ) )* ']'</w:t>
             </w:r>
           </w:p>
         </w:tc>
@@ -3950,18 +3622,8 @@
         <w:ind w:hanging="360"/>
         <w:contextualSpacing/>
       </w:pPr>
-      <w:proofErr w:type="spellStart"/>
-      <w:proofErr w:type="gramStart"/>
-      <w:r>
-        <w:t>Priomh</w:t>
-      </w:r>
-      <w:proofErr w:type="spellEnd"/>
-      <w:r>
-        <w:t>(</w:t>
-      </w:r>
-      <w:proofErr w:type="gramEnd"/>
-      <w:r>
-        <w:t>): This is what we are going to</w:t>
+      <w:r>
+        <w:t>Priomh(): This is what we are going to</w:t>
       </w:r>
       <w:r>
         <w:t xml:space="preserve"> call our main function</w:t>
@@ -4035,11 +3697,9 @@
               <w:widowControl w:val="0"/>
               <w:spacing w:line="240" w:lineRule="auto"/>
             </w:pPr>
-            <w:proofErr w:type="spellStart"/>
             <w:r>
               <w:t>Int</w:t>
             </w:r>
-            <w:proofErr w:type="spellEnd"/>
           </w:p>
         </w:tc>
       </w:tr>
@@ -4138,8 +3798,6 @@
           <w:b/>
         </w:rPr>
       </w:pPr>
-      <w:bookmarkStart w:id="0" w:name="_GoBack"/>
-      <w:bookmarkEnd w:id="0"/>
       <w:r>
         <w:rPr>
           <w:b/>
@@ -4157,15 +3815,7 @@
     </w:p>
     <w:p>
       <w:r>
-        <w:t xml:space="preserve">We are going to use Python 2.7.12 and we both are going to use a </w:t>
-      </w:r>
-      <w:proofErr w:type="spellStart"/>
-      <w:r>
-        <w:t>Macbook</w:t>
-      </w:r>
-      <w:proofErr w:type="spellEnd"/>
-      <w:r>
-        <w:t xml:space="preserve"> to develop our programming language.</w:t>
+        <w:t>We are going to use Python 2.7.12 and we both are going to use a Macbook to develop our programming language.</w:t>
       </w:r>
     </w:p>
     <w:p/>
@@ -4209,32 +3859,7 @@
           <w:sz w:val="21"/>
           <w:szCs w:val="21"/>
         </w:rPr>
-        <w:t>"</w:t>
-      </w:r>
-      <w:proofErr w:type="spellStart"/>
-      <w:proofErr w:type="gramStart"/>
-      <w:r>
-        <w:rPr>
-          <w:sz w:val="21"/>
-          <w:szCs w:val="21"/>
-        </w:rPr>
-        <w:t>Blockly</w:t>
-      </w:r>
-      <w:proofErr w:type="spellEnd"/>
-      <w:r>
-        <w:rPr>
-          <w:sz w:val="21"/>
-          <w:szCs w:val="21"/>
-        </w:rPr>
-        <w:t xml:space="preserve">  |</w:t>
-      </w:r>
-      <w:proofErr w:type="gramEnd"/>
-      <w:r>
-        <w:rPr>
-          <w:sz w:val="21"/>
-          <w:szCs w:val="21"/>
-        </w:rPr>
-        <w:t xml:space="preserve">  Google Developers." </w:t>
+        <w:t xml:space="preserve">"Blockly  |  Google Developers." </w:t>
       </w:r>
       <w:r>
         <w:rPr>
@@ -4282,23 +3907,7 @@
           <w:sz w:val="21"/>
           <w:szCs w:val="21"/>
         </w:rPr>
-        <w:t>Beazley, David M. "PLY (Python Lex-</w:t>
-      </w:r>
-      <w:proofErr w:type="spellStart"/>
-      <w:r>
-        <w:rPr>
-          <w:sz w:val="21"/>
-          <w:szCs w:val="21"/>
-        </w:rPr>
-        <w:t>Yacc</w:t>
-      </w:r>
-      <w:proofErr w:type="spellEnd"/>
-      <w:r>
-        <w:rPr>
-          <w:sz w:val="21"/>
-          <w:szCs w:val="21"/>
-        </w:rPr>
-        <w:t>)." Web. 11 Feb. 2017. &lt;</w:t>
+        <w:t>Beazley, David M. "PLY (Python Lex-Yacc)." Web. 11 Feb. 2017. &lt;</w:t>
       </w:r>
       <w:hyperlink r:id="rId30">
         <w:r>
@@ -4331,23 +3940,7 @@
           <w:sz w:val="21"/>
           <w:szCs w:val="21"/>
         </w:rPr>
-        <w:t xml:space="preserve">Gunther </w:t>
-      </w:r>
-      <w:proofErr w:type="spellStart"/>
-      <w:r>
-        <w:rPr>
-          <w:sz w:val="21"/>
-          <w:szCs w:val="21"/>
-        </w:rPr>
-        <w:t>Rademache</w:t>
-      </w:r>
-      <w:proofErr w:type="spellEnd"/>
-      <w:r>
-        <w:rPr>
-          <w:sz w:val="21"/>
-          <w:szCs w:val="21"/>
-        </w:rPr>
-        <w:t xml:space="preserve">. "Railroad Diagram Generator." </w:t>
+        <w:t xml:space="preserve">Gunther Rademache. "Railroad Diagram Generator." </w:t>
       </w:r>
       <w:r>
         <w:rPr>
@@ -4494,7 +4087,7 @@
               </wp:inline>
             </w:drawing>
           </mc:Choice>
-          <mc:Fallback xmlns:dgm="http://schemas.openxmlformats.org/drawingml/2006/diagram" xmlns:lc="http://schemas.openxmlformats.org/drawingml/2006/lockedCanvas" xmlns:c="http://schemas.openxmlformats.org/drawingml/2006/chart" xmlns:pic="http://schemas.openxmlformats.org/drawingml/2006/picture" xmlns:a="http://schemas.openxmlformats.org/drawingml/2006/main" xmlns:sl="http://schemas.openxmlformats.org/schemaLibrary/2006/main">
+          <mc:Fallback xmlns:sl="http://schemas.openxmlformats.org/schemaLibrary/2006/main" xmlns:a="http://schemas.openxmlformats.org/drawingml/2006/main" xmlns:pic="http://schemas.openxmlformats.org/drawingml/2006/picture" xmlns:c="http://schemas.openxmlformats.org/drawingml/2006/chart" xmlns:lc="http://schemas.openxmlformats.org/drawingml/2006/lockedCanvas" xmlns:dgm="http://schemas.openxmlformats.org/drawingml/2006/diagram">
             <w:drawing>
               <wp:inline distB="114300" distT="114300" distL="114300" distR="114300">
                 <wp:extent cx="2419350" cy="28575"/>
@@ -4589,7 +4182,7 @@
               </wp:inline>
             </w:drawing>
           </mc:Choice>
-          <mc:Fallback xmlns:dgm="http://schemas.openxmlformats.org/drawingml/2006/diagram" xmlns:lc="http://schemas.openxmlformats.org/drawingml/2006/lockedCanvas" xmlns:c="http://schemas.openxmlformats.org/drawingml/2006/chart" xmlns:pic="http://schemas.openxmlformats.org/drawingml/2006/picture" xmlns:a="http://schemas.openxmlformats.org/drawingml/2006/main" xmlns:sl="http://schemas.openxmlformats.org/schemaLibrary/2006/main">
+          <mc:Fallback xmlns:sl="http://schemas.openxmlformats.org/schemaLibrary/2006/main" xmlns:a="http://schemas.openxmlformats.org/drawingml/2006/main" xmlns:pic="http://schemas.openxmlformats.org/drawingml/2006/picture" xmlns:c="http://schemas.openxmlformats.org/drawingml/2006/chart" xmlns:lc="http://schemas.openxmlformats.org/drawingml/2006/lockedCanvas" xmlns:dgm="http://schemas.openxmlformats.org/drawingml/2006/diagram">
             <w:drawing>
               <wp:inline distB="114300" distT="114300" distL="114300" distR="114300">
                 <wp:extent cx="2419350" cy="28575"/>

</xml_diff>

<commit_message>
Correccion de la Miss
</commit_message>
<xml_diff>
--- a/Proposal/PropuestaCompiladores.docx
+++ b/Proposal/PropuestaCompiladores.docx
@@ -1195,10 +1195,10 @@
           <w:noProof/>
         </w:rPr>
         <w:drawing>
-          <wp:inline distT="0" distB="0" distL="0" distR="0" wp14:anchorId="67500070" wp14:editId="032DB08B">
-            <wp:extent cx="3480435" cy="717615"/>
+          <wp:inline distT="0" distB="0" distL="0" distR="0" wp14:anchorId="609A89FB" wp14:editId="0984215D">
+            <wp:extent cx="3251835" cy="749094"/>
             <wp:effectExtent l="0" t="0" r="0" b="0"/>
-            <wp:docPr id="24" name="Picture 24" descr="../../diagram%2016-57-10-680/diagram/Assignment.png"/>
+            <wp:docPr id="1" name="Picture 1" descr="../../../Downloads/diagram/diagram/Assignment.png"/>
             <wp:cNvGraphicFramePr>
               <a:graphicFrameLocks xmlns:a="http://schemas.openxmlformats.org/drawingml/2006/main" noChangeAspect="1"/>
             </wp:cNvGraphicFramePr>
@@ -1206,7 +1206,7 @@
               <a:graphicData uri="http://schemas.openxmlformats.org/drawingml/2006/picture">
                 <pic:pic xmlns:pic="http://schemas.openxmlformats.org/drawingml/2006/picture">
                   <pic:nvPicPr>
-                    <pic:cNvPr id="0" name="Picture 3" descr="../../diagram%2016-57-10-680/diagram/Assignment.png"/>
+                    <pic:cNvPr id="0" name="Picture 1" descr="../../../Downloads/diagram/diagram/Assignment.png"/>
                     <pic:cNvPicPr>
                       <a:picLocks noChangeAspect="1" noChangeArrowheads="1"/>
                     </pic:cNvPicPr>
@@ -1227,7 +1227,7 @@
                   <pic:spPr bwMode="auto">
                     <a:xfrm>
                       <a:off x="0" y="0"/>
-                      <a:ext cx="3521436" cy="726069"/>
+                      <a:ext cx="3277475" cy="755000"/>
                     </a:xfrm>
                     <a:prstGeom prst="rect">
                       <a:avLst/>
@@ -1414,10 +1414,10 @@
           <w:noProof/>
         </w:rPr>
         <w:drawing>
-          <wp:inline distT="0" distB="0" distL="0" distR="0" wp14:anchorId="4147C91D" wp14:editId="68DE05C4">
-            <wp:extent cx="1423035" cy="2423134"/>
+          <wp:inline distT="0" distB="0" distL="0" distR="0" wp14:anchorId="1467DC95" wp14:editId="761A472C">
+            <wp:extent cx="1550185" cy="2188708"/>
             <wp:effectExtent l="0" t="0" r="0" b="0"/>
-            <wp:docPr id="5" name="Picture 5" descr="../../../Downloads/diagram/diagram/Constant.png"/>
+            <wp:docPr id="31" name="Picture 31" descr="../../../Downloads/diagram/diagram/Constant.png"/>
             <wp:cNvGraphicFramePr>
               <a:graphicFrameLocks xmlns:a="http://schemas.openxmlformats.org/drawingml/2006/main" noChangeAspect="1"/>
             </wp:cNvGraphicFramePr>
@@ -1425,7 +1425,7 @@
               <a:graphicData uri="http://schemas.openxmlformats.org/drawingml/2006/picture">
                 <pic:pic xmlns:pic="http://schemas.openxmlformats.org/drawingml/2006/picture">
                   <pic:nvPicPr>
-                    <pic:cNvPr id="0" name="Picture 1" descr="../../../Downloads/diagram/diagram/Constant.png"/>
+                    <pic:cNvPr id="0" name="Picture 5" descr="../../../Downloads/diagram/diagram/Constant.png"/>
                     <pic:cNvPicPr>
                       <a:picLocks noChangeAspect="1" noChangeArrowheads="1"/>
                     </pic:cNvPicPr>
@@ -1446,7 +1446,7 @@
                   <pic:spPr bwMode="auto">
                     <a:xfrm>
                       <a:off x="0" y="0"/>
-                      <a:ext cx="1436548" cy="2446144"/>
+                      <a:ext cx="1558339" cy="2200221"/>
                     </a:xfrm>
                     <a:prstGeom prst="rect">
                       <a:avLst/>
@@ -1632,6 +1632,7 @@
       </w:r>
     </w:p>
     <w:p/>
+    <w:p/>
     <w:p>
       <w:r>
         <w:lastRenderedPageBreak/>
@@ -1938,10 +1939,10 @@
           <w:noProof/>
         </w:rPr>
         <w:drawing>
-          <wp:inline distT="0" distB="0" distL="0" distR="0" wp14:anchorId="3C448984" wp14:editId="40605108">
-            <wp:extent cx="1828343" cy="2948940"/>
-            <wp:effectExtent l="0" t="0" r="635" b="0"/>
-            <wp:docPr id="25" name="Picture 25" descr="../../diagram-3/diagram/Statement.png"/>
+          <wp:inline distT="0" distB="0" distL="0" distR="0" wp14:anchorId="70A7785F" wp14:editId="68EB7FCE">
+            <wp:extent cx="1702184" cy="2344967"/>
+            <wp:effectExtent l="0" t="0" r="0" b="0"/>
+            <wp:docPr id="33" name="Picture 33" descr="../../../Downloads/diagram/diagram/Statement.png"/>
             <wp:cNvGraphicFramePr>
               <a:graphicFrameLocks xmlns:a="http://schemas.openxmlformats.org/drawingml/2006/main" noChangeAspect="1"/>
             </wp:cNvGraphicFramePr>
@@ -1949,7 +1950,7 @@
               <a:graphicData uri="http://schemas.openxmlformats.org/drawingml/2006/picture">
                 <pic:pic xmlns:pic="http://schemas.openxmlformats.org/drawingml/2006/picture">
                   <pic:nvPicPr>
-                    <pic:cNvPr id="0" name="Picture 4" descr="../../diagram-3/diagram/Statement.png"/>
+                    <pic:cNvPr id="0" name="Picture 7" descr="../../../Downloads/diagram/diagram/Statement.png"/>
                     <pic:cNvPicPr>
                       <a:picLocks noChangeAspect="1" noChangeArrowheads="1"/>
                     </pic:cNvPicPr>
@@ -1970,7 +1971,7 @@
                   <pic:spPr bwMode="auto">
                     <a:xfrm>
                       <a:off x="0" y="0"/>
-                      <a:ext cx="1833885" cy="2957878"/>
+                      <a:ext cx="1707352" cy="2352087"/>
                     </a:xfrm>
                     <a:prstGeom prst="rect">
                       <a:avLst/>
@@ -2037,7 +2038,6 @@
     </w:p>
     <w:p>
       <w:r>
-        <w:lastRenderedPageBreak/>
         <w:t>Main</w:t>
       </w:r>
     </w:p>
@@ -2158,10 +2158,10 @@
           <w:noProof/>
         </w:rPr>
         <w:drawing>
-          <wp:inline distT="0" distB="0" distL="0" distR="0" wp14:anchorId="668D7D91" wp14:editId="3AF90BC4">
-            <wp:extent cx="5937885" cy="1597025"/>
-            <wp:effectExtent l="0" t="0" r="5715" b="3175"/>
-            <wp:docPr id="6" name="Picture 6" descr="../../../Downloads/diagram-4/diagram/Vars.png"/>
+          <wp:inline distT="0" distB="0" distL="0" distR="0" wp14:anchorId="552EC383" wp14:editId="2FD1FF25">
+            <wp:extent cx="5423535" cy="1152450"/>
+            <wp:effectExtent l="0" t="0" r="0" b="0"/>
+            <wp:docPr id="27" name="Picture 27" descr="../../../Downloads/diagram/diagram/Vars.png"/>
             <wp:cNvGraphicFramePr>
               <a:graphicFrameLocks xmlns:a="http://schemas.openxmlformats.org/drawingml/2006/main" noChangeAspect="1"/>
             </wp:cNvGraphicFramePr>
@@ -2169,7 +2169,7 @@
               <a:graphicData uri="http://schemas.openxmlformats.org/drawingml/2006/picture">
                 <pic:pic xmlns:pic="http://schemas.openxmlformats.org/drawingml/2006/picture">
                   <pic:nvPicPr>
-                    <pic:cNvPr id="0" name="Picture 2" descr="../../../Downloads/diagram-4/diagram/Vars.png"/>
+                    <pic:cNvPr id="0" name="Picture 2" descr="../../../Downloads/diagram/diagram/Vars.png"/>
                     <pic:cNvPicPr>
                       <a:picLocks noChangeAspect="1" noChangeArrowheads="1"/>
                     </pic:cNvPicPr>
@@ -2190,7 +2190,7 @@
                   <pic:spPr bwMode="auto">
                     <a:xfrm>
                       <a:off x="0" y="0"/>
-                      <a:ext cx="5937885" cy="1597025"/>
+                      <a:ext cx="5442693" cy="1156521"/>
                     </a:xfrm>
                     <a:prstGeom prst="rect">
                       <a:avLst/>
@@ -2341,10 +2341,10 @@
           <w:noProof/>
         </w:rPr>
         <w:drawing>
-          <wp:inline distT="0" distB="0" distL="0" distR="0" wp14:anchorId="52B5DA2B" wp14:editId="45D1FDE3">
-            <wp:extent cx="3547110" cy="434340"/>
-            <wp:effectExtent l="0" t="0" r="8890" b="0"/>
-            <wp:docPr id="26" name="Picture 26" descr="../../diagram-2%2016-57-08-805/diagram/Read.png"/>
+          <wp:inline distT="0" distB="0" distL="0" distR="0" wp14:anchorId="1A37F485" wp14:editId="068A8E93">
+            <wp:extent cx="2680335" cy="880094"/>
+            <wp:effectExtent l="0" t="0" r="0" b="9525"/>
+            <wp:docPr id="30" name="Picture 30" descr="../../../Downloads/diagram/diagram/Read.png"/>
             <wp:cNvGraphicFramePr>
               <a:graphicFrameLocks xmlns:a="http://schemas.openxmlformats.org/drawingml/2006/main" noChangeAspect="1"/>
             </wp:cNvGraphicFramePr>
@@ -2352,7 +2352,7 @@
               <a:graphicData uri="http://schemas.openxmlformats.org/drawingml/2006/picture">
                 <pic:pic xmlns:pic="http://schemas.openxmlformats.org/drawingml/2006/picture">
                   <pic:nvPicPr>
-                    <pic:cNvPr id="0" name="Picture 5" descr="../../diagram-2%2016-57-08-805/diagram/Read.png"/>
+                    <pic:cNvPr id="0" name="Picture 4" descr="../../../Downloads/diagram/diagram/Read.png"/>
                     <pic:cNvPicPr>
                       <a:picLocks noChangeAspect="1" noChangeArrowheads="1"/>
                     </pic:cNvPicPr>
@@ -2373,7 +2373,7 @@
                   <pic:spPr bwMode="auto">
                     <a:xfrm>
                       <a:off x="0" y="0"/>
-                      <a:ext cx="3547110" cy="434340"/>
+                      <a:ext cx="2691322" cy="883702"/>
                     </a:xfrm>
                     <a:prstGeom prst="rect">
                       <a:avLst/>
@@ -2396,9 +2396,9 @@
     <w:p/>
     <w:p/>
     <w:p/>
-    <w:p>
-      <w:bookmarkStart w:id="0" w:name="_GoBack"/>
-      <w:bookmarkEnd w:id="0"/>
+    <w:p/>
+    <w:p/>
+    <w:p>
       <w:r>
         <w:lastRenderedPageBreak/>
         <w:t>Arrayvalues</w:t>
@@ -2602,7 +2602,7 @@
               <w:spacing w:line="240" w:lineRule="auto"/>
             </w:pPr>
             <w:r>
-              <w:t>Assignment ::= ( id | Array ) '=' ( Expression | Call ) ';'</w:t>
+              <w:t>Assignment ::= ( id | Array ) '=' Expression ';'</w:t>
             </w:r>
           </w:p>
         </w:tc>
@@ -2774,7 +2774,13 @@
               <w:spacing w:line="240" w:lineRule="auto"/>
             </w:pPr>
             <w:r>
-              <w:t>Constant ::= ( 'id' | Array | 'true' | 'false' )</w:t>
+              <w:t>Constant ::= ( 'id' | Array | 'true' | 'false'</w:t>
+            </w:r>
+            <w:r>
+              <w:t xml:space="preserve"> | call</w:t>
+            </w:r>
+            <w:r>
+              <w:t xml:space="preserve"> )</w:t>
             </w:r>
           </w:p>
         </w:tc>
@@ -3111,7 +3117,10 @@
               <w:t>Statement</w:t>
             </w:r>
             <w:r>
-              <w:t>::= ( Assignment | Condition | Vars | Loop | Write</w:t>
+              <w:t xml:space="preserve">::= ( Assignment | Condition </w:t>
+            </w:r>
+            <w:r>
+              <w:t>| Loop | Write</w:t>
             </w:r>
             <w:r>
               <w:t xml:space="preserve"> | Read| Call</w:t>
@@ -3181,28 +3190,31 @@
               <w:spacing w:line="240" w:lineRule="auto"/>
             </w:pPr>
             <w:r>
+              <w:t>Type</w:t>
+            </w:r>
+          </w:p>
+        </w:tc>
+        <w:tc>
+          <w:tcPr>
+            <w:tcW w:w="4680" w:type="dxa"/>
+            <w:tcMar>
+              <w:top w:w="100" w:type="dxa"/>
+              <w:left w:w="100" w:type="dxa"/>
+              <w:bottom w:w="100" w:type="dxa"/>
+              <w:right w:w="100" w:type="dxa"/>
+            </w:tcMar>
+          </w:tcPr>
+          <w:p>
+            <w:pPr>
+              <w:widowControl w:val="0"/>
+              <w:spacing w:line="240" w:lineRule="auto"/>
+            </w:pPr>
+            <w:r>
+              <w:t xml:space="preserve">Type ::= ( "int" | "float" | "char" | "bool" | </w:t>
+            </w:r>
+            <w:r>
               <w:lastRenderedPageBreak/>
-              <w:t>Type</w:t>
-            </w:r>
-          </w:p>
-        </w:tc>
-        <w:tc>
-          <w:tcPr>
-            <w:tcW w:w="4680" w:type="dxa"/>
-            <w:tcMar>
-              <w:top w:w="100" w:type="dxa"/>
-              <w:left w:w="100" w:type="dxa"/>
-              <w:bottom w:w="100" w:type="dxa"/>
-              <w:right w:w="100" w:type="dxa"/>
-            </w:tcMar>
-          </w:tcPr>
-          <w:p>
-            <w:pPr>
-              <w:widowControl w:val="0"/>
-              <w:spacing w:line="240" w:lineRule="auto"/>
-            </w:pPr>
-            <w:r>
-              <w:t>Type ::= ( "int" | "float" | "char" | "bool" | "string")</w:t>
+              <w:t>"string")</w:t>
             </w:r>
           </w:p>
         </w:tc>
@@ -3224,6 +3236,7 @@
               <w:spacing w:line="240" w:lineRule="auto"/>
             </w:pPr>
             <w:r>
+              <w:lastRenderedPageBreak/>
               <w:t>Vars</w:t>
             </w:r>
           </w:p>
@@ -3244,7 +3257,10 @@
               <w:spacing w:line="240" w:lineRule="auto"/>
             </w:pPr>
             <w:r>
-              <w:t>Vars     ::= Type id ( ( '[' int ']' '=' arrayValues | '=' Expression ) ( ',' id ( '[' int ']' '=' arrayValues | '=' Expression ) )* | '=' Call ) ';'</w:t>
+              <w:t xml:space="preserve">Vars </w:t>
+            </w:r>
+            <w:r>
+              <w:t>::= Type id ( '[' int ']' '=' arrayValues | '=' Expression ) ( ',' id ( '[' int ']' '=' arrayValues | '=' Expression ) )* ';'</w:t>
             </w:r>
           </w:p>
         </w:tc>
@@ -3448,10 +3464,24 @@
               <w:spacing w:line="240" w:lineRule="auto"/>
             </w:pPr>
             <w:r>
-              <w:t>Read     ::= 'read' '(' id ')' ';'</w:t>
-            </w:r>
-          </w:p>
-        </w:tc>
+              <w:t xml:space="preserve">Read     ::= 'read' '(' </w:t>
+            </w:r>
+            <w:r>
+              <w:t>(</w:t>
+            </w:r>
+            <w:r>
+              <w:t>id</w:t>
+            </w:r>
+            <w:r>
+              <w:t xml:space="preserve"> | array)</w:t>
+            </w:r>
+            <w:r>
+              <w:t xml:space="preserve"> ')' ';'</w:t>
+            </w:r>
+          </w:p>
+        </w:tc>
+        <w:bookmarkStart w:id="0" w:name="_GoBack"/>
+        <w:bookmarkEnd w:id="0"/>
       </w:tr>
       <w:tr>
         <w:trPr>
@@ -3802,7 +3832,6 @@
         <w:rPr>
           <w:b/>
         </w:rPr>
-        <w:lastRenderedPageBreak/>
         <w:t>Language and Computer Specifications</w:t>
       </w:r>
     </w:p>
@@ -4087,7 +4116,7 @@
               </wp:inline>
             </w:drawing>
           </mc:Choice>
-          <mc:Fallback xmlns:sl="http://schemas.openxmlformats.org/schemaLibrary/2006/main" xmlns:a="http://schemas.openxmlformats.org/drawingml/2006/main" xmlns:pic="http://schemas.openxmlformats.org/drawingml/2006/picture" xmlns:c="http://schemas.openxmlformats.org/drawingml/2006/chart" xmlns:lc="http://schemas.openxmlformats.org/drawingml/2006/lockedCanvas" xmlns:dgm="http://schemas.openxmlformats.org/drawingml/2006/diagram">
+          <mc:Fallback xmlns:dgm="http://schemas.openxmlformats.org/drawingml/2006/diagram" xmlns:lc="http://schemas.openxmlformats.org/drawingml/2006/lockedCanvas" xmlns:c="http://schemas.openxmlformats.org/drawingml/2006/chart" xmlns:pic="http://schemas.openxmlformats.org/drawingml/2006/picture" xmlns:a="http://schemas.openxmlformats.org/drawingml/2006/main" xmlns:sl="http://schemas.openxmlformats.org/schemaLibrary/2006/main">
             <w:drawing>
               <wp:inline distB="114300" distT="114300" distL="114300" distR="114300">
                 <wp:extent cx="2419350" cy="28575"/>
@@ -4182,7 +4211,7 @@
               </wp:inline>
             </w:drawing>
           </mc:Choice>
-          <mc:Fallback xmlns:sl="http://schemas.openxmlformats.org/schemaLibrary/2006/main" xmlns:a="http://schemas.openxmlformats.org/drawingml/2006/main" xmlns:pic="http://schemas.openxmlformats.org/drawingml/2006/picture" xmlns:c="http://schemas.openxmlformats.org/drawingml/2006/chart" xmlns:lc="http://schemas.openxmlformats.org/drawingml/2006/lockedCanvas" xmlns:dgm="http://schemas.openxmlformats.org/drawingml/2006/diagram">
+          <mc:Fallback xmlns:dgm="http://schemas.openxmlformats.org/drawingml/2006/diagram" xmlns:lc="http://schemas.openxmlformats.org/drawingml/2006/lockedCanvas" xmlns:c="http://schemas.openxmlformats.org/drawingml/2006/chart" xmlns:pic="http://schemas.openxmlformats.org/drawingml/2006/picture" xmlns:a="http://schemas.openxmlformats.org/drawingml/2006/main" xmlns:sl="http://schemas.openxmlformats.org/schemaLibrary/2006/main">
             <w:drawing>
               <wp:inline distB="114300" distT="114300" distL="114300" distR="114300">
                 <wp:extent cx="2419350" cy="28575"/>

</xml_diff>

<commit_message>
Entrega 1 completa corregida
</commit_message>
<xml_diff>
--- a/Proposal/PropuestaCompiladores.docx
+++ b/Proposal/PropuestaCompiladores.docx
@@ -1250,17 +1250,16 @@
         <w:t>Block_Return</w:t>
       </w:r>
     </w:p>
-    <w:p/>
     <w:p>
       <w:r>
         <w:rPr>
           <w:noProof/>
         </w:rPr>
         <w:drawing>
-          <wp:inline distT="0" distB="0" distL="0" distR="0" wp14:anchorId="0669EB52" wp14:editId="7DC3E968">
-            <wp:extent cx="4288809" cy="873535"/>
-            <wp:effectExtent l="0" t="0" r="3810" b="0"/>
-            <wp:docPr id="9" name="Picture 9" descr="../../../Downloads/diagram%202/diagram/Block_Return.png"/>
+          <wp:inline distT="0" distB="0" distL="0" distR="0" wp14:anchorId="218B0A96" wp14:editId="32098EEB">
+            <wp:extent cx="5937885" cy="995680"/>
+            <wp:effectExtent l="0" t="0" r="5715" b="0"/>
+            <wp:docPr id="6" name="Picture 6" descr="../../../Downloads/diagram/diagram/Block_Return.png"/>
             <wp:cNvGraphicFramePr>
               <a:graphicFrameLocks xmlns:a="http://schemas.openxmlformats.org/drawingml/2006/main" noChangeAspect="1"/>
             </wp:cNvGraphicFramePr>
@@ -1268,7 +1267,7 @@
               <a:graphicData uri="http://schemas.openxmlformats.org/drawingml/2006/picture">
                 <pic:pic xmlns:pic="http://schemas.openxmlformats.org/drawingml/2006/picture">
                   <pic:nvPicPr>
-                    <pic:cNvPr id="0" name="Picture 1" descr="../../../Downloads/diagram%202/diagram/Block_Return.png"/>
+                    <pic:cNvPr id="0" name="Picture 2" descr="../../../Downloads/diagram/diagram/Block_Return.png"/>
                     <pic:cNvPicPr>
                       <a:picLocks noChangeAspect="1" noChangeArrowheads="1"/>
                     </pic:cNvPicPr>
@@ -1289,7 +1288,7 @@
                   <pic:spPr bwMode="auto">
                     <a:xfrm>
                       <a:off x="0" y="0"/>
-                      <a:ext cx="4480614" cy="912601"/>
+                      <a:ext cx="5937885" cy="995680"/>
                     </a:xfrm>
                     <a:prstGeom prst="rect">
                       <a:avLst/>
@@ -1307,9 +1306,9 @@
       </w:r>
     </w:p>
     <w:p/>
-    <w:p>
-      <w:r>
-        <w:lastRenderedPageBreak/>
+    <w:p/>
+    <w:p>
+      <w:r>
         <w:t>Block</w:t>
       </w:r>
     </w:p>
@@ -1319,34 +1318,47 @@
           <w:noProof/>
         </w:rPr>
         <w:drawing>
-          <wp:inline distT="114300" distB="114300" distL="114300" distR="114300" wp14:anchorId="3F0E8D26" wp14:editId="2C49BE5A">
-            <wp:extent cx="2476500" cy="647700"/>
-            <wp:effectExtent l="0" t="0" r="0" b="0"/>
-            <wp:docPr id="12" name="image29.png"/>
-            <wp:cNvGraphicFramePr/>
+          <wp:inline distT="0" distB="0" distL="0" distR="0" wp14:anchorId="29A32166" wp14:editId="2CA29753">
+            <wp:extent cx="3937635" cy="723902"/>
+            <wp:effectExtent l="0" t="0" r="0" b="12700"/>
+            <wp:docPr id="5" name="Picture 5" descr="../../../Downloads/diagram/diagram/Block.png"/>
+            <wp:cNvGraphicFramePr>
+              <a:graphicFrameLocks xmlns:a="http://schemas.openxmlformats.org/drawingml/2006/main" noChangeAspect="1"/>
+            </wp:cNvGraphicFramePr>
             <a:graphic xmlns:a="http://schemas.openxmlformats.org/drawingml/2006/main">
               <a:graphicData uri="http://schemas.openxmlformats.org/drawingml/2006/picture">
                 <pic:pic xmlns:pic="http://schemas.openxmlformats.org/drawingml/2006/picture">
                   <pic:nvPicPr>
-                    <pic:cNvPr id="0" name="image29.png"/>
-                    <pic:cNvPicPr preferRelativeResize="0"/>
+                    <pic:cNvPr id="0" name="Picture 1" descr="../../../Downloads/diagram/diagram/Block.png"/>
+                    <pic:cNvPicPr>
+                      <a:picLocks noChangeAspect="1" noChangeArrowheads="1"/>
+                    </pic:cNvPicPr>
                   </pic:nvPicPr>
                   <pic:blipFill>
-                    <a:blip r:embed="rId8"/>
+                    <a:blip r:embed="rId8">
+                      <a:extLst>
+                        <a:ext uri="{28A0092B-C50C-407E-A947-70E740481C1C}">
+                          <a14:useLocalDpi xmlns:a14="http://schemas.microsoft.com/office/drawing/2010/main" val="0"/>
+                        </a:ext>
+                      </a:extLst>
+                    </a:blip>
                     <a:srcRect/>
                     <a:stretch>
                       <a:fillRect/>
                     </a:stretch>
                   </pic:blipFill>
-                  <pic:spPr>
+                  <pic:spPr bwMode="auto">
                     <a:xfrm>
                       <a:off x="0" y="0"/>
-                      <a:ext cx="2476500" cy="647700"/>
+                      <a:ext cx="3968890" cy="729648"/>
                     </a:xfrm>
                     <a:prstGeom prst="rect">
                       <a:avLst/>
                     </a:prstGeom>
-                    <a:ln/>
+                    <a:noFill/>
+                    <a:ln>
+                      <a:noFill/>
+                    </a:ln>
                   </pic:spPr>
                 </pic:pic>
               </a:graphicData>
@@ -1635,7 +1647,6 @@
     <w:p/>
     <w:p>
       <w:r>
-        <w:lastRenderedPageBreak/>
         <w:t>Factor</w:t>
       </w:r>
     </w:p>
@@ -1833,7 +1844,6 @@
     <w:p/>
     <w:p>
       <w:r>
-        <w:lastRenderedPageBreak/>
         <w:t>Parameter</w:t>
       </w:r>
     </w:p>
@@ -2036,8 +2046,11 @@
         </w:drawing>
       </w:r>
     </w:p>
-    <w:p>
-      <w:r>
+    <w:p/>
+    <w:p/>
+    <w:p>
+      <w:r>
+        <w:lastRenderedPageBreak/>
         <w:t>Main</w:t>
       </w:r>
     </w:p>
@@ -2395,9 +2408,6 @@
     <w:p/>
     <w:p/>
     <w:p/>
-    <w:p/>
-    <w:p/>
-    <w:p/>
     <w:p>
       <w:r>
         <w:lastRenderedPageBreak/>
@@ -2608,6 +2618,9 @@
         </w:tc>
       </w:tr>
       <w:tr>
+        <w:trPr>
+          <w:trHeight w:val="744"/>
+        </w:trPr>
         <w:tc>
           <w:tcPr>
             <w:tcW w:w="4680" w:type="dxa"/>
@@ -2640,13 +2653,7 @@
           </w:tcPr>
           <w:p>
             <w:r>
-              <w:t>Block_Return ::= ( '{' (</w:t>
-            </w:r>
-            <w:r>
-              <w:t>Statement</w:t>
-            </w:r>
-            <w:r>
-              <w:t>)?  ( 'return' Exp ';')?    '}' )</w:t>
+              <w:t>Block_Return ::= '{' vars* Statement* ( 'return' Exp ';' )? '}'</w:t>
             </w:r>
           </w:p>
         </w:tc>
@@ -2684,13 +2691,10 @@
           </w:tcPr>
           <w:p>
             <w:r>
-              <w:t>Block ::= ('{' (</w:t>
-            </w:r>
-            <w:r>
-              <w:t>Statement</w:t>
-            </w:r>
-            <w:r>
-              <w:t>)? '}')</w:t>
+              <w:t xml:space="preserve">Block </w:t>
+            </w:r>
+            <w:r>
+              <w:t>::= '{' vars* Statement* '}'</w:t>
             </w:r>
           </w:p>
         </w:tc>
@@ -3190,6 +3194,7 @@
               <w:spacing w:line="240" w:lineRule="auto"/>
             </w:pPr>
             <w:r>
+              <w:lastRenderedPageBreak/>
               <w:t>Type</w:t>
             </w:r>
           </w:p>
@@ -3210,11 +3215,7 @@
               <w:spacing w:line="240" w:lineRule="auto"/>
             </w:pPr>
             <w:r>
-              <w:t xml:space="preserve">Type ::= ( "int" | "float" | "char" | "bool" | </w:t>
-            </w:r>
-            <w:r>
-              <w:lastRenderedPageBreak/>
-              <w:t>"string")</w:t>
+              <w:t>Type ::= ( "int" | "float" | "char" | "bool" | "string")</w:t>
             </w:r>
           </w:p>
         </w:tc>
@@ -3236,7 +3237,6 @@
               <w:spacing w:line="240" w:lineRule="auto"/>
             </w:pPr>
             <w:r>
-              <w:lastRenderedPageBreak/>
               <w:t>Vars</w:t>
             </w:r>
           </w:p>
@@ -3480,8 +3480,6 @@
             </w:r>
           </w:p>
         </w:tc>
-        <w:bookmarkStart w:id="0" w:name="_GoBack"/>
-        <w:bookmarkEnd w:id="0"/>
       </w:tr>
       <w:tr>
         <w:trPr>
@@ -3608,7 +3606,6 @@
         <w:t>You cannot use reserved words for a variable name.</w:t>
       </w:r>
     </w:p>
-    <w:p/>
     <w:p>
       <w:pPr>
         <w:rPr>
@@ -3658,6 +3655,13 @@
       <w:r>
         <w:t xml:space="preserve"> call our main function</w:t>
       </w:r>
+    </w:p>
+    <w:p>
+      <w:pPr>
+        <w:rPr>
+          <w:b/>
+        </w:rPr>
+      </w:pPr>
     </w:p>
     <w:p>
       <w:pPr>
@@ -3732,6 +3736,8 @@
             </w:r>
           </w:p>
         </w:tc>
+        <w:bookmarkStart w:id="0" w:name="_GoBack"/>
+        <w:bookmarkEnd w:id="0"/>
       </w:tr>
       <w:tr>
         <w:tc>
@@ -3832,6 +3838,7 @@
         <w:rPr>
           <w:b/>
         </w:rPr>
+        <w:lastRenderedPageBreak/>
         <w:t>Language and Computer Specifications</w:t>
       </w:r>
     </w:p>
@@ -4116,7 +4123,7 @@
               </wp:inline>
             </w:drawing>
           </mc:Choice>
-          <mc:Fallback xmlns:dgm="http://schemas.openxmlformats.org/drawingml/2006/diagram" xmlns:lc="http://schemas.openxmlformats.org/drawingml/2006/lockedCanvas" xmlns:c="http://schemas.openxmlformats.org/drawingml/2006/chart" xmlns:pic="http://schemas.openxmlformats.org/drawingml/2006/picture" xmlns:a="http://schemas.openxmlformats.org/drawingml/2006/main" xmlns:sl="http://schemas.openxmlformats.org/schemaLibrary/2006/main">
+          <mc:Fallback xmlns:sl="http://schemas.openxmlformats.org/schemaLibrary/2006/main" xmlns:a="http://schemas.openxmlformats.org/drawingml/2006/main" xmlns:pic="http://schemas.openxmlformats.org/drawingml/2006/picture" xmlns:c="http://schemas.openxmlformats.org/drawingml/2006/chart" xmlns:lc="http://schemas.openxmlformats.org/drawingml/2006/lockedCanvas" xmlns:dgm="http://schemas.openxmlformats.org/drawingml/2006/diagram">
             <w:drawing>
               <wp:inline distB="114300" distT="114300" distL="114300" distR="114300">
                 <wp:extent cx="2419350" cy="28575"/>
@@ -4211,7 +4218,7 @@
               </wp:inline>
             </w:drawing>
           </mc:Choice>
-          <mc:Fallback xmlns:dgm="http://schemas.openxmlformats.org/drawingml/2006/diagram" xmlns:lc="http://schemas.openxmlformats.org/drawingml/2006/lockedCanvas" xmlns:c="http://schemas.openxmlformats.org/drawingml/2006/chart" xmlns:pic="http://schemas.openxmlformats.org/drawingml/2006/picture" xmlns:a="http://schemas.openxmlformats.org/drawingml/2006/main" xmlns:sl="http://schemas.openxmlformats.org/schemaLibrary/2006/main">
+          <mc:Fallback xmlns:sl="http://schemas.openxmlformats.org/schemaLibrary/2006/main" xmlns:a="http://schemas.openxmlformats.org/drawingml/2006/main" xmlns:pic="http://schemas.openxmlformats.org/drawingml/2006/picture" xmlns:c="http://schemas.openxmlformats.org/drawingml/2006/chart" xmlns:lc="http://schemas.openxmlformats.org/drawingml/2006/lockedCanvas" xmlns:dgm="http://schemas.openxmlformats.org/drawingml/2006/diagram">
             <w:drawing>
               <wp:inline distB="114300" distT="114300" distL="114300" distR="114300">
                 <wp:extent cx="2419350" cy="28575"/>

</xml_diff>

<commit_message>
Fixed every shift/reduce error!
</commit_message>
<xml_diff>
--- a/Proposal/PropuestaCompiladores.docx
+++ b/Proposal/PropuestaCompiladores.docx
@@ -90,6 +90,7 @@
           <w:szCs w:val="48"/>
         </w:rPr>
       </w:pPr>
+      <w:proofErr w:type="spellStart"/>
       <w:r>
         <w:rPr>
           <w:i/>
@@ -98,6 +99,7 @@
         </w:rPr>
         <w:t>Yaotecatl</w:t>
       </w:r>
+      <w:proofErr w:type="spellEnd"/>
     </w:p>
     <w:p/>
     <w:p/>
@@ -232,7 +234,31 @@
         <w:t>going to</w:t>
       </w:r>
       <w:r>
-        <w:t xml:space="preserve"> use a tool known as “Blockly” and utilize “PLY” which is an implementation of lex and yacc that uses Python. This tool will help us do the syntactic and lexical analysis of our compiler. </w:t>
+        <w:t xml:space="preserve"> use a tool known as “</w:t>
+      </w:r>
+      <w:proofErr w:type="spellStart"/>
+      <w:r>
+        <w:t>Blockly</w:t>
+      </w:r>
+      <w:proofErr w:type="spellEnd"/>
+      <w:r>
+        <w:t xml:space="preserve">” and utilize “PLY” which is an implementation of </w:t>
+      </w:r>
+      <w:proofErr w:type="spellStart"/>
+      <w:r>
+        <w:t>lex</w:t>
+      </w:r>
+      <w:proofErr w:type="spellEnd"/>
+      <w:r>
+        <w:t xml:space="preserve"> and </w:t>
+      </w:r>
+      <w:proofErr w:type="spellStart"/>
+      <w:r>
+        <w:t>yacc</w:t>
+      </w:r>
+      <w:proofErr w:type="spellEnd"/>
+      <w:r>
+        <w:t xml:space="preserve"> that uses Python. This tool will help us do the syntactic and lexical analysis of our compiler. </w:t>
       </w:r>
     </w:p>
     <w:p>
@@ -360,9 +386,11 @@
               <w:widowControl w:val="0"/>
               <w:spacing w:line="240" w:lineRule="auto"/>
             </w:pPr>
+            <w:proofErr w:type="spellStart"/>
             <w:r>
               <w:t>Int</w:t>
             </w:r>
+            <w:proofErr w:type="spellEnd"/>
           </w:p>
         </w:tc>
         <w:tc>
@@ -441,7 +469,15 @@
               <w:spacing w:line="240" w:lineRule="auto"/>
             </w:pPr>
             <w:r>
-              <w:t>Example: ArrayInt = [4,5,6,7]</w:t>
+              <w:t xml:space="preserve">Example: </w:t>
+            </w:r>
+            <w:proofErr w:type="spellStart"/>
+            <w:r>
+              <w:t>ArrayInt</w:t>
+            </w:r>
+            <w:proofErr w:type="spellEnd"/>
+            <w:r>
+              <w:t xml:space="preserve"> = [4,5,6,7]</w:t>
             </w:r>
           </w:p>
         </w:tc>
@@ -492,7 +528,23 @@
               <w:spacing w:line="240" w:lineRule="auto"/>
             </w:pPr>
             <w:r>
-              <w:t>Example: “tec de monterrey”</w:t>
+              <w:t>Example: “</w:t>
+            </w:r>
+            <w:proofErr w:type="spellStart"/>
+            <w:r>
+              <w:t>tec</w:t>
+            </w:r>
+            <w:proofErr w:type="spellEnd"/>
+            <w:r>
+              <w:t xml:space="preserve"> de </w:t>
+            </w:r>
+            <w:proofErr w:type="spellStart"/>
+            <w:r>
+              <w:t>monterrey</w:t>
+            </w:r>
+            <w:proofErr w:type="spellEnd"/>
+            <w:r>
+              <w:t>”</w:t>
             </w:r>
           </w:p>
         </w:tc>
@@ -636,7 +688,15 @@
               <w:spacing w:line="240" w:lineRule="auto"/>
             </w:pPr>
             <w:r>
-              <w:t>Stores elements of type boolean.</w:t>
+              <w:t xml:space="preserve">Stores elements of type </w:t>
+            </w:r>
+            <w:proofErr w:type="spellStart"/>
+            <w:r>
+              <w:t>boolean</w:t>
+            </w:r>
+            <w:proofErr w:type="spellEnd"/>
+            <w:r>
+              <w:t>.</w:t>
             </w:r>
           </w:p>
           <w:p>
@@ -1246,9 +1306,11 @@
     </w:p>
     <w:p/>
     <w:p>
+      <w:proofErr w:type="spellStart"/>
       <w:r>
         <w:t>Block_Return</w:t>
       </w:r>
+      <w:proofErr w:type="spellEnd"/>
     </w:p>
     <w:p>
       <w:r>
@@ -1477,9 +1539,11 @@
     </w:p>
     <w:p/>
     <w:p>
+      <w:proofErr w:type="spellStart"/>
       <w:r>
         <w:t>Exp</w:t>
       </w:r>
+      <w:proofErr w:type="spellEnd"/>
     </w:p>
     <w:p>
       <w:r>
@@ -1487,34 +1551,47 @@
           <w:noProof/>
         </w:rPr>
         <w:drawing>
-          <wp:inline distT="114300" distB="114300" distL="114300" distR="114300" wp14:anchorId="55A8399E" wp14:editId="31B73F63">
-            <wp:extent cx="3238500" cy="1066800"/>
-            <wp:effectExtent l="0" t="0" r="0" b="0"/>
-            <wp:docPr id="14" name="image31.png"/>
-            <wp:cNvGraphicFramePr/>
+          <wp:inline distT="0" distB="0" distL="0" distR="0" wp14:anchorId="3A675090" wp14:editId="1C326E55">
+            <wp:extent cx="1521003" cy="1272289"/>
+            <wp:effectExtent l="0" t="0" r="3175" b="0"/>
+            <wp:docPr id="9" name="Picture 9" descr="../../../Downloads/diagram/diagram/Exp.png"/>
+            <wp:cNvGraphicFramePr>
+              <a:graphicFrameLocks xmlns:a="http://schemas.openxmlformats.org/drawingml/2006/main" noChangeAspect="1"/>
+            </wp:cNvGraphicFramePr>
             <a:graphic xmlns:a="http://schemas.openxmlformats.org/drawingml/2006/main">
               <a:graphicData uri="http://schemas.openxmlformats.org/drawingml/2006/picture">
                 <pic:pic xmlns:pic="http://schemas.openxmlformats.org/drawingml/2006/picture">
                   <pic:nvPicPr>
-                    <pic:cNvPr id="0" name="image31.png"/>
-                    <pic:cNvPicPr preferRelativeResize="0"/>
+                    <pic:cNvPr id="0" name="Picture 1" descr="../../../Downloads/diagram/diagram/Exp.png"/>
+                    <pic:cNvPicPr>
+                      <a:picLocks noChangeAspect="1" noChangeArrowheads="1"/>
+                    </pic:cNvPicPr>
                   </pic:nvPicPr>
                   <pic:blipFill>
-                    <a:blip r:embed="rId11"/>
+                    <a:blip r:embed="rId11">
+                      <a:extLst>
+                        <a:ext uri="{28A0092B-C50C-407E-A947-70E740481C1C}">
+                          <a14:useLocalDpi xmlns:a14="http://schemas.microsoft.com/office/drawing/2010/main" val="0"/>
+                        </a:ext>
+                      </a:extLst>
+                    </a:blip>
                     <a:srcRect/>
                     <a:stretch>
                       <a:fillRect/>
                     </a:stretch>
                   </pic:blipFill>
-                  <pic:spPr>
+                  <pic:spPr bwMode="auto">
                     <a:xfrm>
                       <a:off x="0" y="0"/>
-                      <a:ext cx="3238500" cy="1066800"/>
+                      <a:ext cx="1535720" cy="1284600"/>
                     </a:xfrm>
                     <a:prstGeom prst="rect">
                       <a:avLst/>
                     </a:prstGeom>
-                    <a:ln/>
+                    <a:noFill/>
+                    <a:ln>
+                      <a:noFill/>
+                    </a:ln>
                   </pic:spPr>
                 </pic:pic>
               </a:graphicData>
@@ -1524,9 +1601,11 @@
       </w:r>
     </w:p>
     <w:p>
+      <w:proofErr w:type="spellStart"/>
       <w:r>
         <w:t>cteN</w:t>
       </w:r>
+      <w:proofErr w:type="spellEnd"/>
     </w:p>
     <w:p>
       <w:r>
@@ -1584,15 +1663,18 @@
       </w:r>
     </w:p>
     <w:p>
+      <w:proofErr w:type="spellStart"/>
       <w:r>
         <w:t>cteS</w:t>
       </w:r>
+      <w:proofErr w:type="spellEnd"/>
     </w:p>
     <w:p>
       <w:r>
         <w:rPr>
           <w:noProof/>
         </w:rPr>
+        <w:lastRenderedPageBreak/>
         <w:drawing>
           <wp:inline distT="0" distB="0" distL="0" distR="0" wp14:anchorId="276077FE" wp14:editId="5CA42F02">
             <wp:extent cx="1400810" cy="462915"/>
@@ -1702,41 +1784,53 @@
         <w:t>Expression</w:t>
       </w:r>
     </w:p>
-    <w:p/>
     <w:p>
       <w:r>
         <w:rPr>
           <w:noProof/>
         </w:rPr>
         <w:drawing>
-          <wp:inline distT="114300" distB="114300" distL="114300" distR="114300" wp14:anchorId="5E077C66" wp14:editId="603C412D">
-            <wp:extent cx="2876550" cy="3581400"/>
-            <wp:effectExtent l="0" t="0" r="0" b="0"/>
-            <wp:docPr id="8" name="image20.png"/>
-            <wp:cNvGraphicFramePr/>
+          <wp:inline distT="0" distB="0" distL="0" distR="0" wp14:anchorId="657E72EE" wp14:editId="7EAD0DEB">
+            <wp:extent cx="2636355" cy="2512060"/>
+            <wp:effectExtent l="0" t="0" r="5715" b="2540"/>
+            <wp:docPr id="12" name="Picture 12" descr="../../../Downloads/diagram/diagram/Expression.png"/>
+            <wp:cNvGraphicFramePr>
+              <a:graphicFrameLocks xmlns:a="http://schemas.openxmlformats.org/drawingml/2006/main" noChangeAspect="1"/>
+            </wp:cNvGraphicFramePr>
             <a:graphic xmlns:a="http://schemas.openxmlformats.org/drawingml/2006/main">
               <a:graphicData uri="http://schemas.openxmlformats.org/drawingml/2006/picture">
                 <pic:pic xmlns:pic="http://schemas.openxmlformats.org/drawingml/2006/picture">
                   <pic:nvPicPr>
-                    <pic:cNvPr id="0" name="image20.png"/>
-                    <pic:cNvPicPr preferRelativeResize="0"/>
+                    <pic:cNvPr id="0" name="Picture 2" descr="../../../Downloads/diagram/diagram/Expression.png"/>
+                    <pic:cNvPicPr>
+                      <a:picLocks noChangeAspect="1" noChangeArrowheads="1"/>
+                    </pic:cNvPicPr>
                   </pic:nvPicPr>
                   <pic:blipFill>
-                    <a:blip r:embed="rId15"/>
+                    <a:blip r:embed="rId15">
+                      <a:extLst>
+                        <a:ext uri="{28A0092B-C50C-407E-A947-70E740481C1C}">
+                          <a14:useLocalDpi xmlns:a14="http://schemas.microsoft.com/office/drawing/2010/main" val="0"/>
+                        </a:ext>
+                      </a:extLst>
+                    </a:blip>
                     <a:srcRect/>
                     <a:stretch>
                       <a:fillRect/>
                     </a:stretch>
                   </pic:blipFill>
-                  <pic:spPr>
+                  <pic:spPr bwMode="auto">
                     <a:xfrm>
                       <a:off x="0" y="0"/>
-                      <a:ext cx="2876550" cy="3581400"/>
+                      <a:ext cx="2652135" cy="2527096"/>
                     </a:xfrm>
                     <a:prstGeom prst="rect">
                       <a:avLst/>
                     </a:prstGeom>
-                    <a:ln/>
+                    <a:noFill/>
+                    <a:ln>
+                      <a:noFill/>
+                    </a:ln>
                   </pic:spPr>
                 </pic:pic>
               </a:graphicData>
@@ -1746,6 +1840,68 @@
       </w:r>
     </w:p>
     <w:p/>
+    <w:p>
+      <w:proofErr w:type="spellStart"/>
+      <w:r>
+        <w:t>First_Expression</w:t>
+      </w:r>
+      <w:proofErr w:type="spellEnd"/>
+    </w:p>
+    <w:p>
+      <w:r>
+        <w:rPr>
+          <w:noProof/>
+        </w:rPr>
+        <w:drawing>
+          <wp:inline distT="0" distB="0" distL="0" distR="0" wp14:anchorId="2A261E7C" wp14:editId="346EC2FF">
+            <wp:extent cx="2693181" cy="781452"/>
+            <wp:effectExtent l="0" t="0" r="0" b="6350"/>
+            <wp:docPr id="24" name="Picture 24" descr="../../../Downloads/diagram/diagram/First_Expression.png"/>
+            <wp:cNvGraphicFramePr>
+              <a:graphicFrameLocks xmlns:a="http://schemas.openxmlformats.org/drawingml/2006/main" noChangeAspect="1"/>
+            </wp:cNvGraphicFramePr>
+            <a:graphic xmlns:a="http://schemas.openxmlformats.org/drawingml/2006/main">
+              <a:graphicData uri="http://schemas.openxmlformats.org/drawingml/2006/picture">
+                <pic:pic xmlns:pic="http://schemas.openxmlformats.org/drawingml/2006/picture">
+                  <pic:nvPicPr>
+                    <pic:cNvPr id="0" name="Picture 3" descr="../../../Downloads/diagram/diagram/First_Expression.png"/>
+                    <pic:cNvPicPr>
+                      <a:picLocks noChangeAspect="1" noChangeArrowheads="1"/>
+                    </pic:cNvPicPr>
+                  </pic:nvPicPr>
+                  <pic:blipFill>
+                    <a:blip r:embed="rId16">
+                      <a:extLst>
+                        <a:ext uri="{28A0092B-C50C-407E-A947-70E740481C1C}">
+                          <a14:useLocalDpi xmlns:a14="http://schemas.microsoft.com/office/drawing/2010/main" val="0"/>
+                        </a:ext>
+                      </a:extLst>
+                    </a:blip>
+                    <a:srcRect/>
+                    <a:stretch>
+                      <a:fillRect/>
+                    </a:stretch>
+                  </pic:blipFill>
+                  <pic:spPr bwMode="auto">
+                    <a:xfrm>
+                      <a:off x="0" y="0"/>
+                      <a:ext cx="2767840" cy="803115"/>
+                    </a:xfrm>
+                    <a:prstGeom prst="rect">
+                      <a:avLst/>
+                    </a:prstGeom>
+                    <a:noFill/>
+                    <a:ln>
+                      <a:noFill/>
+                    </a:ln>
+                  </pic:spPr>
+                </pic:pic>
+              </a:graphicData>
+            </a:graphic>
+          </wp:inline>
+        </w:drawing>
+      </w:r>
+    </w:p>
     <w:p/>
     <w:p>
       <w:r>
@@ -1771,7 +1927,7 @@
                     <pic:cNvPicPr preferRelativeResize="0"/>
                   </pic:nvPicPr>
                   <pic:blipFill>
-                    <a:blip r:embed="rId16"/>
+                    <a:blip r:embed="rId17"/>
                     <a:srcRect/>
                     <a:stretch>
                       <a:fillRect/>
@@ -1796,6 +1952,7 @@
     </w:p>
     <w:p>
       <w:r>
+        <w:lastRenderedPageBreak/>
         <w:t>Write</w:t>
       </w:r>
     </w:p>
@@ -1818,7 +1975,7 @@
                     <pic:cNvPicPr preferRelativeResize="0"/>
                   </pic:nvPicPr>
                   <pic:blipFill>
-                    <a:blip r:embed="rId17"/>
+                    <a:blip r:embed="rId18"/>
                     <a:srcRect/>
                     <a:stretch>
                       <a:fillRect/>
@@ -1866,7 +2023,7 @@
                     <pic:cNvPicPr preferRelativeResize="0"/>
                   </pic:nvPicPr>
                   <pic:blipFill>
-                    <a:blip r:embed="rId18"/>
+                    <a:blip r:embed="rId19"/>
                     <a:srcRect/>
                     <a:stretch>
                       <a:fillRect/>
@@ -1888,6 +2045,8 @@
           </wp:inline>
         </w:drawing>
       </w:r>
+      <w:bookmarkStart w:id="0" w:name="_GoBack"/>
+      <w:bookmarkEnd w:id="0"/>
     </w:p>
     <w:p/>
     <w:p>
@@ -1901,34 +2060,47 @@
           <w:noProof/>
         </w:rPr>
         <w:drawing>
-          <wp:inline distT="114300" distB="114300" distL="114300" distR="114300" wp14:anchorId="7A520606" wp14:editId="37BE1FFF">
-            <wp:extent cx="3371850" cy="1066800"/>
+          <wp:inline distT="0" distB="0" distL="0" distR="0" wp14:anchorId="44EC838B" wp14:editId="36F894EC">
+            <wp:extent cx="1280056" cy="1017239"/>
             <wp:effectExtent l="0" t="0" r="0" b="0"/>
-            <wp:docPr id="7" name="image18.png"/>
-            <wp:cNvGraphicFramePr/>
+            <wp:docPr id="25" name="Picture 25" descr="../../../Downloads/diagram-2/diagram/Term.png"/>
+            <wp:cNvGraphicFramePr>
+              <a:graphicFrameLocks xmlns:a="http://schemas.openxmlformats.org/drawingml/2006/main" noChangeAspect="1"/>
+            </wp:cNvGraphicFramePr>
             <a:graphic xmlns:a="http://schemas.openxmlformats.org/drawingml/2006/main">
               <a:graphicData uri="http://schemas.openxmlformats.org/drawingml/2006/picture">
                 <pic:pic xmlns:pic="http://schemas.openxmlformats.org/drawingml/2006/picture">
                   <pic:nvPicPr>
-                    <pic:cNvPr id="0" name="image18.png"/>
-                    <pic:cNvPicPr preferRelativeResize="0"/>
+                    <pic:cNvPr id="0" name="Picture 4" descr="../../../Downloads/diagram-2/diagram/Term.png"/>
+                    <pic:cNvPicPr>
+                      <a:picLocks noChangeAspect="1" noChangeArrowheads="1"/>
+                    </pic:cNvPicPr>
                   </pic:nvPicPr>
                   <pic:blipFill>
-                    <a:blip r:embed="rId19"/>
+                    <a:blip r:embed="rId20">
+                      <a:extLst>
+                        <a:ext uri="{28A0092B-C50C-407E-A947-70E740481C1C}">
+                          <a14:useLocalDpi xmlns:a14="http://schemas.microsoft.com/office/drawing/2010/main" val="0"/>
+                        </a:ext>
+                      </a:extLst>
+                    </a:blip>
                     <a:srcRect/>
                     <a:stretch>
                       <a:fillRect/>
                     </a:stretch>
                   </pic:blipFill>
-                  <pic:spPr>
+                  <pic:spPr bwMode="auto">
                     <a:xfrm>
                       <a:off x="0" y="0"/>
-                      <a:ext cx="3371850" cy="1066800"/>
+                      <a:ext cx="1330900" cy="1057644"/>
                     </a:xfrm>
                     <a:prstGeom prst="rect">
                       <a:avLst/>
                     </a:prstGeom>
-                    <a:ln/>
+                    <a:noFill/>
+                    <a:ln>
+                      <a:noFill/>
+                    </a:ln>
                   </pic:spPr>
                 </pic:pic>
               </a:graphicData>
@@ -1966,7 +2138,7 @@
                     </pic:cNvPicPr>
                   </pic:nvPicPr>
                   <pic:blipFill>
-                    <a:blip r:embed="rId20">
+                    <a:blip r:embed="rId21">
                       <a:extLst>
                         <a:ext uri="{28A0092B-C50C-407E-A947-70E740481C1C}">
                           <a14:useLocalDpi xmlns:a14="http://schemas.microsoft.com/office/drawing/2010/main" val="0"/>
@@ -1999,8 +2171,20 @@
       </w:r>
     </w:p>
     <w:p/>
-    <w:p>
-      <w:r>
+    <w:p/>
+    <w:p/>
+    <w:p/>
+    <w:p/>
+    <w:p/>
+    <w:p/>
+    <w:p/>
+    <w:p/>
+    <w:p/>
+    <w:p/>
+    <w:p/>
+    <w:p>
+      <w:r>
+        <w:lastRenderedPageBreak/>
         <w:t>Type</w:t>
       </w:r>
     </w:p>
@@ -2023,7 +2207,7 @@
                     <pic:cNvPicPr preferRelativeResize="0"/>
                   </pic:nvPicPr>
                   <pic:blipFill>
-                    <a:blip r:embed="rId21"/>
+                    <a:blip r:embed="rId22"/>
                     <a:srcRect/>
                     <a:stretch>
                       <a:fillRect/>
@@ -2050,7 +2234,6 @@
     <w:p/>
     <w:p>
       <w:r>
-        <w:lastRenderedPageBreak/>
         <w:t>Main</w:t>
       </w:r>
     </w:p>
@@ -2073,7 +2256,7 @@
                     <pic:cNvPicPr preferRelativeResize="0"/>
                   </pic:nvPicPr>
                   <pic:blipFill>
-                    <a:blip r:embed="rId22"/>
+                    <a:blip r:embed="rId23"/>
                     <a:srcRect/>
                     <a:stretch>
                       <a:fillRect/>
@@ -2125,7 +2308,7 @@
                     </pic:cNvPicPr>
                   </pic:nvPicPr>
                   <pic:blipFill>
-                    <a:blip r:embed="rId23">
+                    <a:blip r:embed="rId24">
                       <a:extLst>
                         <a:ext uri="{28A0092B-C50C-407E-A947-70E740481C1C}">
                           <a14:useLocalDpi xmlns:a14="http://schemas.microsoft.com/office/drawing/2010/main" val="0"/>
@@ -2161,9 +2344,11 @@
     <w:p/>
     <w:p/>
     <w:p>
+      <w:proofErr w:type="spellStart"/>
       <w:r>
         <w:t>Vars</w:t>
       </w:r>
+      <w:proofErr w:type="spellEnd"/>
     </w:p>
     <w:p>
       <w:r>
@@ -2188,7 +2373,7 @@
                     </pic:cNvPicPr>
                   </pic:nvPicPr>
                   <pic:blipFill>
-                    <a:blip r:embed="rId24">
+                    <a:blip r:embed="rId25">
                       <a:extLst>
                         <a:ext uri="{28A0092B-C50C-407E-A947-70E740481C1C}">
                           <a14:useLocalDpi xmlns:a14="http://schemas.microsoft.com/office/drawing/2010/main" val="0"/>
@@ -2249,7 +2434,7 @@
                     </pic:cNvPicPr>
                   </pic:nvPicPr>
                   <pic:blipFill>
-                    <a:blip r:embed="rId25">
+                    <a:blip r:embed="rId26">
                       <a:extLst>
                         <a:ext uri="{28A0092B-C50C-407E-A947-70E740481C1C}">
                           <a14:useLocalDpi xmlns:a14="http://schemas.microsoft.com/office/drawing/2010/main" val="0"/>
@@ -2292,6 +2477,7 @@
         <w:rPr>
           <w:noProof/>
         </w:rPr>
+        <w:lastRenderedPageBreak/>
         <w:drawing>
           <wp:inline distT="0" distB="0" distL="0" distR="0" wp14:anchorId="4219E186" wp14:editId="75EDAD2A">
             <wp:extent cx="3137535" cy="769947"/>
@@ -2310,7 +2496,7 @@
                     </pic:cNvPicPr>
                   </pic:nvPicPr>
                   <pic:blipFill>
-                    <a:blip r:embed="rId26">
+                    <a:blip r:embed="rId27">
                       <a:extLst>
                         <a:ext uri="{28A0092B-C50C-407E-A947-70E740481C1C}">
                           <a14:useLocalDpi xmlns:a14="http://schemas.microsoft.com/office/drawing/2010/main" val="0"/>
@@ -2371,7 +2557,7 @@
                     </pic:cNvPicPr>
                   </pic:nvPicPr>
                   <pic:blipFill>
-                    <a:blip r:embed="rId27">
+                    <a:blip r:embed="rId28">
                       <a:extLst>
                         <a:ext uri="{28A0092B-C50C-407E-A947-70E740481C1C}">
                           <a14:useLocalDpi xmlns:a14="http://schemas.microsoft.com/office/drawing/2010/main" val="0"/>
@@ -2409,10 +2595,11 @@
     <w:p/>
     <w:p/>
     <w:p>
-      <w:r>
-        <w:lastRenderedPageBreak/>
+      <w:proofErr w:type="spellStart"/>
+      <w:r>
         <w:t>Arrayvalues</w:t>
       </w:r>
+      <w:proofErr w:type="spellEnd"/>
     </w:p>
     <w:p>
       <w:r>
@@ -2437,7 +2624,7 @@
                     </pic:cNvPicPr>
                   </pic:nvPicPr>
                   <pic:blipFill>
-                    <a:blip r:embed="rId28">
+                    <a:blip r:embed="rId29">
                       <a:extLst>
                         <a:ext uri="{28A0092B-C50C-407E-A947-70E740481C1C}">
                           <a14:useLocalDpi xmlns:a14="http://schemas.microsoft.com/office/drawing/2010/main" val="0"/>
@@ -2570,7 +2757,15 @@
               <w:spacing w:line="240" w:lineRule="auto"/>
             </w:pPr>
             <w:r>
-              <w:t>Array ::= ( id '[' Exp ']' )</w:t>
+              <w:t xml:space="preserve">Array ::= ( id '[' </w:t>
+            </w:r>
+            <w:proofErr w:type="spellStart"/>
+            <w:r>
+              <w:t>Exp</w:t>
+            </w:r>
+            <w:proofErr w:type="spellEnd"/>
+            <w:r>
+              <w:t xml:space="preserve"> ']' )</w:t>
             </w:r>
           </w:p>
         </w:tc>
@@ -2636,24 +2831,47 @@
               <w:widowControl w:val="0"/>
               <w:spacing w:line="240" w:lineRule="auto"/>
             </w:pPr>
+            <w:proofErr w:type="spellStart"/>
             <w:r>
               <w:t>Block_Return</w:t>
             </w:r>
-          </w:p>
-        </w:tc>
-        <w:tc>
-          <w:tcPr>
-            <w:tcW w:w="4680" w:type="dxa"/>
-            <w:tcMar>
-              <w:top w:w="100" w:type="dxa"/>
-              <w:left w:w="100" w:type="dxa"/>
-              <w:bottom w:w="100" w:type="dxa"/>
-              <w:right w:w="100" w:type="dxa"/>
-            </w:tcMar>
-          </w:tcPr>
-          <w:p>
-            <w:r>
-              <w:t>Block_Return ::= '{' vars* Statement* ( 'return' Exp ';' )? '}'</w:t>
+            <w:proofErr w:type="spellEnd"/>
+          </w:p>
+        </w:tc>
+        <w:tc>
+          <w:tcPr>
+            <w:tcW w:w="4680" w:type="dxa"/>
+            <w:tcMar>
+              <w:top w:w="100" w:type="dxa"/>
+              <w:left w:w="100" w:type="dxa"/>
+              <w:bottom w:w="100" w:type="dxa"/>
+              <w:right w:w="100" w:type="dxa"/>
+            </w:tcMar>
+          </w:tcPr>
+          <w:p>
+            <w:proofErr w:type="spellStart"/>
+            <w:r>
+              <w:t>Block_Return</w:t>
+            </w:r>
+            <w:proofErr w:type="spellEnd"/>
+            <w:r>
+              <w:t xml:space="preserve"> ::= '{' </w:t>
+            </w:r>
+            <w:proofErr w:type="spellStart"/>
+            <w:r>
+              <w:t>vars</w:t>
+            </w:r>
+            <w:proofErr w:type="spellEnd"/>
+            <w:r>
+              <w:t xml:space="preserve">* Statement* ( 'return' </w:t>
+            </w:r>
+            <w:proofErr w:type="spellStart"/>
+            <w:r>
+              <w:t>Exp</w:t>
+            </w:r>
+            <w:proofErr w:type="spellEnd"/>
+            <w:r>
+              <w:t xml:space="preserve"> ';' )? '}'</w:t>
             </w:r>
           </w:p>
         </w:tc>
@@ -2694,7 +2912,15 @@
               <w:t xml:space="preserve">Block </w:t>
             </w:r>
             <w:r>
-              <w:t>::= '{' vars* Statement* '}'</w:t>
+              <w:t xml:space="preserve">::= '{' </w:t>
+            </w:r>
+            <w:proofErr w:type="spellStart"/>
+            <w:r>
+              <w:t>vars</w:t>
+            </w:r>
+            <w:proofErr w:type="spellEnd"/>
+            <w:r>
+              <w:t>* Statement* '}'</w:t>
             </w:r>
           </w:p>
         </w:tc>
@@ -2805,28 +3031,35 @@
               <w:widowControl w:val="0"/>
               <w:spacing w:line="240" w:lineRule="auto"/>
             </w:pPr>
+            <w:proofErr w:type="spellStart"/>
             <w:r>
               <w:t>Exp</w:t>
             </w:r>
-          </w:p>
-        </w:tc>
-        <w:tc>
-          <w:tcPr>
-            <w:tcW w:w="4680" w:type="dxa"/>
-            <w:tcMar>
-              <w:top w:w="100" w:type="dxa"/>
-              <w:left w:w="100" w:type="dxa"/>
-              <w:bottom w:w="100" w:type="dxa"/>
-              <w:right w:w="100" w:type="dxa"/>
-            </w:tcMar>
-          </w:tcPr>
-          <w:p>
-            <w:pPr>
-              <w:widowControl w:val="0"/>
-              <w:spacing w:line="240" w:lineRule="auto"/>
-            </w:pPr>
-            <w:r>
-              <w:t>Exp ::= ( Term (('+' | '-') Exp )* )</w:t>
+            <w:proofErr w:type="spellEnd"/>
+          </w:p>
+        </w:tc>
+        <w:tc>
+          <w:tcPr>
+            <w:tcW w:w="4680" w:type="dxa"/>
+            <w:tcMar>
+              <w:top w:w="100" w:type="dxa"/>
+              <w:left w:w="100" w:type="dxa"/>
+              <w:bottom w:w="100" w:type="dxa"/>
+              <w:right w:w="100" w:type="dxa"/>
+            </w:tcMar>
+          </w:tcPr>
+          <w:p>
+            <w:pPr>
+              <w:widowControl w:val="0"/>
+              <w:spacing w:line="240" w:lineRule="auto"/>
+            </w:pPr>
+            <w:proofErr w:type="spellStart"/>
+            <w:r>
+              <w:t>Exp</w:t>
+            </w:r>
+            <w:proofErr w:type="spellEnd"/>
+            <w:r>
+              <w:t xml:space="preserve">      ::= Term ( ( '+' | '-' ) Term )*</w:t>
             </w:r>
           </w:p>
         </w:tc>
@@ -2868,7 +3101,33 @@
               <w:spacing w:line="240" w:lineRule="auto"/>
             </w:pPr>
             <w:r>
-              <w:t>Expression ::= ( Exp (('&lt;' | '&lt;=' | '&gt;' | '=&gt;' |  '!=' | '||' | '&amp;&amp;' | '==') Exp )?  )</w:t>
+              <w:t>Expression</w:t>
+            </w:r>
+            <w:r>
+              <w:t xml:space="preserve"> </w:t>
+            </w:r>
+            <w:r>
+              <w:t xml:space="preserve">::= </w:t>
+            </w:r>
+            <w:proofErr w:type="spellStart"/>
+            <w:r>
+              <w:t>Exp</w:t>
+            </w:r>
+            <w:proofErr w:type="spellEnd"/>
+            <w:r>
+              <w:t xml:space="preserve"> ( ( '&lt;' | '&lt;=' | '&gt;' | '=&gt;' | '!=' | </w:t>
+            </w:r>
+            <w:r>
+              <w:lastRenderedPageBreak/>
+              <w:t xml:space="preserve">'==' ) </w:t>
+            </w:r>
+            <w:proofErr w:type="spellStart"/>
+            <w:r>
+              <w:t>Exp</w:t>
+            </w:r>
+            <w:proofErr w:type="spellEnd"/>
+            <w:r>
+              <w:t xml:space="preserve"> )?</w:t>
             </w:r>
           </w:p>
         </w:tc>
@@ -2890,6 +3149,7 @@
               <w:spacing w:line="240" w:lineRule="auto"/>
             </w:pPr>
             <w:r>
+              <w:lastRenderedPageBreak/>
               <w:t>Factor</w:t>
             </w:r>
           </w:p>
@@ -2952,8 +3212,13 @@
               <w:spacing w:line="240" w:lineRule="auto"/>
             </w:pPr>
             <w:r>
-              <w:t>Function ::= 'Function' ( 'void' | Type ) id '(' ( 'null' | Parameter ) ')' Block_Return</w:t>
-            </w:r>
+              <w:t xml:space="preserve">Function ::= 'Function' ( 'void' | Type ) id '(' ( 'null' | Parameter ) ')' </w:t>
+            </w:r>
+            <w:proofErr w:type="spellStart"/>
+            <w:r>
+              <w:t>Block_Return</w:t>
+            </w:r>
+            <w:proofErr w:type="spellEnd"/>
           </w:p>
         </w:tc>
       </w:tr>
@@ -3172,7 +3437,7 @@
               <w:spacing w:line="240" w:lineRule="auto"/>
             </w:pPr>
             <w:r>
-              <w:t>Term ::= ( Factor (('*' | '/') Term )*)</w:t>
+              <w:t>Term     ::= Factor ( ( '+' | '-' ) Factor )*</w:t>
             </w:r>
           </w:p>
         </w:tc>
@@ -3194,7 +3459,6 @@
               <w:spacing w:line="240" w:lineRule="auto"/>
             </w:pPr>
             <w:r>
-              <w:lastRenderedPageBreak/>
               <w:t>Type</w:t>
             </w:r>
           </w:p>
@@ -3215,7 +3479,15 @@
               <w:spacing w:line="240" w:lineRule="auto"/>
             </w:pPr>
             <w:r>
-              <w:t>Type ::= ( "int" | "float" | "char" | "bool" | "string")</w:t>
+              <w:t>Type ::= ( "</w:t>
+            </w:r>
+            <w:proofErr w:type="spellStart"/>
+            <w:r>
+              <w:t>int</w:t>
+            </w:r>
+            <w:proofErr w:type="spellEnd"/>
+            <w:r>
+              <w:t>" | "float" | "char" | "bool" | "string")</w:t>
             </w:r>
           </w:p>
         </w:tc>
@@ -3236,31 +3508,70 @@
               <w:widowControl w:val="0"/>
               <w:spacing w:line="240" w:lineRule="auto"/>
             </w:pPr>
+            <w:proofErr w:type="spellStart"/>
             <w:r>
               <w:t>Vars</w:t>
             </w:r>
-          </w:p>
-        </w:tc>
-        <w:tc>
-          <w:tcPr>
-            <w:tcW w:w="4680" w:type="dxa"/>
-            <w:tcMar>
-              <w:top w:w="100" w:type="dxa"/>
-              <w:left w:w="100" w:type="dxa"/>
-              <w:bottom w:w="100" w:type="dxa"/>
-              <w:right w:w="100" w:type="dxa"/>
-            </w:tcMar>
-          </w:tcPr>
-          <w:p>
-            <w:pPr>
-              <w:widowControl w:val="0"/>
-              <w:spacing w:line="240" w:lineRule="auto"/>
-            </w:pPr>
-            <w:r>
-              <w:t xml:space="preserve">Vars </w:t>
-            </w:r>
-            <w:r>
-              <w:t>::= Type id ( '[' int ']' '=' arrayValues | '=' Expression ) ( ',' id ( '[' int ']' '=' arrayValues | '=' Expression ) )* ';'</w:t>
+            <w:proofErr w:type="spellEnd"/>
+          </w:p>
+        </w:tc>
+        <w:tc>
+          <w:tcPr>
+            <w:tcW w:w="4680" w:type="dxa"/>
+            <w:tcMar>
+              <w:top w:w="100" w:type="dxa"/>
+              <w:left w:w="100" w:type="dxa"/>
+              <w:bottom w:w="100" w:type="dxa"/>
+              <w:right w:w="100" w:type="dxa"/>
+            </w:tcMar>
+          </w:tcPr>
+          <w:p>
+            <w:pPr>
+              <w:widowControl w:val="0"/>
+              <w:spacing w:line="240" w:lineRule="auto"/>
+            </w:pPr>
+            <w:proofErr w:type="spellStart"/>
+            <w:r>
+              <w:t>Vars</w:t>
+            </w:r>
+            <w:proofErr w:type="spellEnd"/>
+            <w:r>
+              <w:t xml:space="preserve"> </w:t>
+            </w:r>
+            <w:r>
+              <w:t xml:space="preserve">::= Type id ( '[' </w:t>
+            </w:r>
+            <w:proofErr w:type="spellStart"/>
+            <w:r>
+              <w:t>int</w:t>
+            </w:r>
+            <w:proofErr w:type="spellEnd"/>
+            <w:r>
+              <w:t xml:space="preserve"> ']' '=' </w:t>
+            </w:r>
+            <w:proofErr w:type="spellStart"/>
+            <w:r>
+              <w:t>arrayValues</w:t>
+            </w:r>
+            <w:proofErr w:type="spellEnd"/>
+            <w:r>
+              <w:t xml:space="preserve"> | '=' Expression ) ( ',' id ( '[' </w:t>
+            </w:r>
+            <w:proofErr w:type="spellStart"/>
+            <w:r>
+              <w:t>int</w:t>
+            </w:r>
+            <w:proofErr w:type="spellEnd"/>
+            <w:r>
+              <w:t xml:space="preserve"> ']' '=' </w:t>
+            </w:r>
+            <w:proofErr w:type="spellStart"/>
+            <w:r>
+              <w:t>arrayValues</w:t>
+            </w:r>
+            <w:proofErr w:type="spellEnd"/>
+            <w:r>
+              <w:t xml:space="preserve"> | '=' Expression ) )* ';'</w:t>
             </w:r>
           </w:p>
         </w:tc>
@@ -3305,7 +3616,15 @@
               <w:spacing w:line="240" w:lineRule="auto"/>
             </w:pPr>
             <w:r>
-              <w:t>Write ::= ( 'print' '(' Exp ')' ';')</w:t>
+              <w:t xml:space="preserve">Write ::= ( 'print' '(' </w:t>
+            </w:r>
+            <w:proofErr w:type="spellStart"/>
+            <w:r>
+              <w:t>Exp</w:t>
+            </w:r>
+            <w:proofErr w:type="spellEnd"/>
+            <w:r>
+              <w:t xml:space="preserve"> ')' ';')</w:t>
             </w:r>
           </w:p>
         </w:tc>
@@ -3355,9 +3674,11 @@
             <w:r>
               <w:t>(</w:t>
             </w:r>
+            <w:proofErr w:type="spellStart"/>
             <w:r>
               <w:t>Vars</w:t>
             </w:r>
+            <w:proofErr w:type="spellEnd"/>
             <w:r>
               <w:t>)</w:t>
             </w:r>
@@ -3419,7 +3740,31 @@
               <w:spacing w:line="240" w:lineRule="auto"/>
             </w:pPr>
             <w:r>
-              <w:t>Call     ::= id '(' exp ( ',' exp )* ')' ';'</w:t>
+              <w:t xml:space="preserve">Call     ::= </w:t>
+            </w:r>
+            <w:proofErr w:type="spellStart"/>
+            <w:r>
+              <w:t>id</w:t>
+            </w:r>
+            <w:proofErr w:type="spellEnd"/>
+            <w:r>
+              <w:t xml:space="preserve"> '(' </w:t>
+            </w:r>
+            <w:proofErr w:type="spellStart"/>
+            <w:r>
+              <w:t>exp</w:t>
+            </w:r>
+            <w:proofErr w:type="spellEnd"/>
+            <w:r>
+              <w:t xml:space="preserve"> ( ',' </w:t>
+            </w:r>
+            <w:proofErr w:type="spellStart"/>
+            <w:r>
+              <w:t>exp</w:t>
+            </w:r>
+            <w:proofErr w:type="spellEnd"/>
+            <w:r>
+              <w:t xml:space="preserve"> )* ')' ';'</w:t>
             </w:r>
           </w:p>
         </w:tc>
@@ -3500,28 +3845,119 @@
               <w:widowControl w:val="0"/>
               <w:spacing w:line="240" w:lineRule="auto"/>
             </w:pPr>
+            <w:proofErr w:type="spellStart"/>
             <w:r>
               <w:t>Arrayvalues</w:t>
             </w:r>
-          </w:p>
-        </w:tc>
-        <w:tc>
-          <w:tcPr>
-            <w:tcW w:w="4680" w:type="dxa"/>
-            <w:tcMar>
-              <w:top w:w="100" w:type="dxa"/>
-              <w:left w:w="100" w:type="dxa"/>
-              <w:bottom w:w="100" w:type="dxa"/>
-              <w:right w:w="100" w:type="dxa"/>
-            </w:tcMar>
-          </w:tcPr>
-          <w:p>
-            <w:pPr>
-              <w:widowControl w:val="0"/>
-              <w:spacing w:line="240" w:lineRule="auto"/>
-            </w:pPr>
-            <w:r>
-              <w:t>Arrayvalues ::= '[' ( cteN | cteS ) ( ',' ( cteN | cteS ) )* ']'</w:t>
+            <w:proofErr w:type="spellEnd"/>
+          </w:p>
+        </w:tc>
+        <w:tc>
+          <w:tcPr>
+            <w:tcW w:w="4680" w:type="dxa"/>
+            <w:tcMar>
+              <w:top w:w="100" w:type="dxa"/>
+              <w:left w:w="100" w:type="dxa"/>
+              <w:bottom w:w="100" w:type="dxa"/>
+              <w:right w:w="100" w:type="dxa"/>
+            </w:tcMar>
+          </w:tcPr>
+          <w:p>
+            <w:pPr>
+              <w:widowControl w:val="0"/>
+              <w:spacing w:line="240" w:lineRule="auto"/>
+            </w:pPr>
+            <w:proofErr w:type="spellStart"/>
+            <w:r>
+              <w:t>Arrayvalues</w:t>
+            </w:r>
+            <w:proofErr w:type="spellEnd"/>
+            <w:r>
+              <w:t xml:space="preserve"> ::= '[' ( </w:t>
+            </w:r>
+            <w:proofErr w:type="spellStart"/>
+            <w:r>
+              <w:t>cteN</w:t>
+            </w:r>
+            <w:proofErr w:type="spellEnd"/>
+            <w:r>
+              <w:t xml:space="preserve"> | </w:t>
+            </w:r>
+            <w:proofErr w:type="spellStart"/>
+            <w:r>
+              <w:t>cteS</w:t>
+            </w:r>
+            <w:proofErr w:type="spellEnd"/>
+            <w:r>
+              <w:t xml:space="preserve"> ) ( ',' ( </w:t>
+            </w:r>
+            <w:proofErr w:type="spellStart"/>
+            <w:r>
+              <w:t>cteN</w:t>
+            </w:r>
+            <w:proofErr w:type="spellEnd"/>
+            <w:r>
+              <w:t xml:space="preserve"> | </w:t>
+            </w:r>
+            <w:proofErr w:type="spellStart"/>
+            <w:r>
+              <w:t>cteS</w:t>
+            </w:r>
+            <w:proofErr w:type="spellEnd"/>
+            <w:r>
+              <w:t xml:space="preserve"> ) )* ']'</w:t>
+            </w:r>
+          </w:p>
+        </w:tc>
+      </w:tr>
+      <w:tr>
+        <w:trPr>
+          <w:trHeight w:val="357"/>
+        </w:trPr>
+        <w:tc>
+          <w:tcPr>
+            <w:tcW w:w="4680" w:type="dxa"/>
+            <w:tcMar>
+              <w:top w:w="100" w:type="dxa"/>
+              <w:left w:w="100" w:type="dxa"/>
+              <w:bottom w:w="100" w:type="dxa"/>
+              <w:right w:w="100" w:type="dxa"/>
+            </w:tcMar>
+          </w:tcPr>
+          <w:p>
+            <w:pPr>
+              <w:widowControl w:val="0"/>
+              <w:spacing w:line="240" w:lineRule="auto"/>
+            </w:pPr>
+            <w:proofErr w:type="spellStart"/>
+            <w:r>
+              <w:t>First_Expression</w:t>
+            </w:r>
+            <w:proofErr w:type="spellEnd"/>
+          </w:p>
+        </w:tc>
+        <w:tc>
+          <w:tcPr>
+            <w:tcW w:w="4680" w:type="dxa"/>
+            <w:tcMar>
+              <w:top w:w="100" w:type="dxa"/>
+              <w:left w:w="100" w:type="dxa"/>
+              <w:bottom w:w="100" w:type="dxa"/>
+              <w:right w:w="100" w:type="dxa"/>
+            </w:tcMar>
+          </w:tcPr>
+          <w:p>
+            <w:pPr>
+              <w:widowControl w:val="0"/>
+              <w:spacing w:line="240" w:lineRule="auto"/>
+            </w:pPr>
+            <w:proofErr w:type="spellStart"/>
+            <w:r>
+              <w:t>First_Expression</w:t>
+            </w:r>
+            <w:proofErr w:type="spellEnd"/>
+            <w:r>
+              <w:t xml:space="preserve"> ::= Expression ( ( '||' | '&amp;&amp;' ) Expression )?</w:t>
             </w:r>
           </w:p>
         </w:tc>
@@ -3649,8 +4085,13 @@
         <w:ind w:hanging="360"/>
         <w:contextualSpacing/>
       </w:pPr>
-      <w:r>
-        <w:t>Priomh(): This is what we are going to</w:t>
+      <w:proofErr w:type="spellStart"/>
+      <w:r>
+        <w:t>Priomh</w:t>
+      </w:r>
+      <w:proofErr w:type="spellEnd"/>
+      <w:r>
+        <w:t>(): This is what we are going to</w:t>
       </w:r>
       <w:r>
         <w:t xml:space="preserve"> call our main function</w:t>
@@ -3731,13 +4172,13 @@
               <w:widowControl w:val="0"/>
               <w:spacing w:line="240" w:lineRule="auto"/>
             </w:pPr>
+            <w:proofErr w:type="spellStart"/>
             <w:r>
               <w:t>Int</w:t>
             </w:r>
-          </w:p>
-        </w:tc>
-        <w:bookmarkStart w:id="0" w:name="_GoBack"/>
-        <w:bookmarkEnd w:id="0"/>
+            <w:proofErr w:type="spellEnd"/>
+          </w:p>
+        </w:tc>
       </w:tr>
       <w:tr>
         <w:tc>
@@ -3838,7 +4279,6 @@
         <w:rPr>
           <w:b/>
         </w:rPr>
-        <w:lastRenderedPageBreak/>
         <w:t>Language and Computer Specifications</w:t>
       </w:r>
     </w:p>
@@ -3851,7 +4291,15 @@
     </w:p>
     <w:p>
       <w:r>
-        <w:t>We are going to use Python 2.7.12 and we both are going to use a Macbook to develop our programming language.</w:t>
+        <w:t xml:space="preserve">We are going to use Python 2.7.12 and we both are going to use a </w:t>
+      </w:r>
+      <w:proofErr w:type="spellStart"/>
+      <w:r>
+        <w:t>Macbook</w:t>
+      </w:r>
+      <w:proofErr w:type="spellEnd"/>
+      <w:r>
+        <w:t xml:space="preserve"> to develop our programming language.</w:t>
       </w:r>
     </w:p>
     <w:p/>
@@ -3895,7 +4343,23 @@
           <w:sz w:val="21"/>
           <w:szCs w:val="21"/>
         </w:rPr>
-        <w:t xml:space="preserve">"Blockly  |  Google Developers." </w:t>
+        <w:t>"</w:t>
+      </w:r>
+      <w:proofErr w:type="spellStart"/>
+      <w:r>
+        <w:rPr>
+          <w:sz w:val="21"/>
+          <w:szCs w:val="21"/>
+        </w:rPr>
+        <w:t>Blockly</w:t>
+      </w:r>
+      <w:proofErr w:type="spellEnd"/>
+      <w:r>
+        <w:rPr>
+          <w:sz w:val="21"/>
+          <w:szCs w:val="21"/>
+        </w:rPr>
+        <w:t xml:space="preserve">  |  Google Developers." </w:t>
       </w:r>
       <w:r>
         <w:rPr>
@@ -3912,7 +4376,7 @@
         </w:rPr>
         <w:t>. Web. 11 Feb. 2017. &lt;</w:t>
       </w:r>
-      <w:hyperlink r:id="rId29">
+      <w:hyperlink r:id="rId30">
         <w:r>
           <w:rPr>
             <w:color w:val="1155CC"/>
@@ -3943,9 +4407,25 @@
           <w:sz w:val="21"/>
           <w:szCs w:val="21"/>
         </w:rPr>
-        <w:t>Beazley, David M. "PLY (Python Lex-Yacc)." Web. 11 Feb. 2017. &lt;</w:t>
-      </w:r>
-      <w:hyperlink r:id="rId30">
+        <w:t>Beazley, David M. "PLY (Python Lex-</w:t>
+      </w:r>
+      <w:proofErr w:type="spellStart"/>
+      <w:r>
+        <w:rPr>
+          <w:sz w:val="21"/>
+          <w:szCs w:val="21"/>
+        </w:rPr>
+        <w:t>Yacc</w:t>
+      </w:r>
+      <w:proofErr w:type="spellEnd"/>
+      <w:r>
+        <w:rPr>
+          <w:sz w:val="21"/>
+          <w:szCs w:val="21"/>
+        </w:rPr>
+        <w:t>)." Web. 11 Feb. 2017. &lt;</w:t>
+      </w:r>
+      <w:hyperlink r:id="rId31">
         <w:r>
           <w:rPr>
             <w:color w:val="1155CC"/>
@@ -3976,7 +4456,23 @@
           <w:sz w:val="21"/>
           <w:szCs w:val="21"/>
         </w:rPr>
-        <w:t xml:space="preserve">Gunther Rademache. "Railroad Diagram Generator." </w:t>
+        <w:t xml:space="preserve">Gunther </w:t>
+      </w:r>
+      <w:proofErr w:type="spellStart"/>
+      <w:r>
+        <w:rPr>
+          <w:sz w:val="21"/>
+          <w:szCs w:val="21"/>
+        </w:rPr>
+        <w:t>Rademache</w:t>
+      </w:r>
+      <w:proofErr w:type="spellEnd"/>
+      <w:r>
+        <w:rPr>
+          <w:sz w:val="21"/>
+          <w:szCs w:val="21"/>
+        </w:rPr>
+        <w:t xml:space="preserve">. "Railroad Diagram Generator." </w:t>
       </w:r>
       <w:r>
         <w:rPr>
@@ -4123,7 +4619,7 @@
               </wp:inline>
             </w:drawing>
           </mc:Choice>
-          <mc:Fallback xmlns:sl="http://schemas.openxmlformats.org/schemaLibrary/2006/main" xmlns:a="http://schemas.openxmlformats.org/drawingml/2006/main" xmlns:pic="http://schemas.openxmlformats.org/drawingml/2006/picture" xmlns:c="http://schemas.openxmlformats.org/drawingml/2006/chart" xmlns:lc="http://schemas.openxmlformats.org/drawingml/2006/lockedCanvas" xmlns:dgm="http://schemas.openxmlformats.org/drawingml/2006/diagram">
+          <mc:Fallback xmlns:dgm="http://schemas.openxmlformats.org/drawingml/2006/diagram" xmlns:lc="http://schemas.openxmlformats.org/drawingml/2006/lockedCanvas" xmlns:c="http://schemas.openxmlformats.org/drawingml/2006/chart" xmlns:pic="http://schemas.openxmlformats.org/drawingml/2006/picture" xmlns:a="http://schemas.openxmlformats.org/drawingml/2006/main" xmlns:sl="http://schemas.openxmlformats.org/schemaLibrary/2006/main">
             <w:drawing>
               <wp:inline distB="114300" distT="114300" distL="114300" distR="114300">
                 <wp:extent cx="2419350" cy="28575"/>
@@ -4137,7 +4633,7 @@
                         <pic:cNvPicPr preferRelativeResize="0"/>
                       </pic:nvPicPr>
                       <pic:blipFill>
-                        <a:blip r:embed="rId31"/>
+                        <a:blip r:embed="rId32"/>
                         <a:srcRect/>
                         <a:stretch>
                           <a:fillRect/>
@@ -4218,7 +4714,7 @@
               </wp:inline>
             </w:drawing>
           </mc:Choice>
-          <mc:Fallback xmlns:sl="http://schemas.openxmlformats.org/schemaLibrary/2006/main" xmlns:a="http://schemas.openxmlformats.org/drawingml/2006/main" xmlns:pic="http://schemas.openxmlformats.org/drawingml/2006/picture" xmlns:c="http://schemas.openxmlformats.org/drawingml/2006/chart" xmlns:lc="http://schemas.openxmlformats.org/drawingml/2006/lockedCanvas" xmlns:dgm="http://schemas.openxmlformats.org/drawingml/2006/diagram">
+          <mc:Fallback xmlns:dgm="http://schemas.openxmlformats.org/drawingml/2006/diagram" xmlns:lc="http://schemas.openxmlformats.org/drawingml/2006/lockedCanvas" xmlns:c="http://schemas.openxmlformats.org/drawingml/2006/chart" xmlns:pic="http://schemas.openxmlformats.org/drawingml/2006/picture" xmlns:a="http://schemas.openxmlformats.org/drawingml/2006/main" xmlns:sl="http://schemas.openxmlformats.org/schemaLibrary/2006/main">
             <w:drawing>
               <wp:inline distB="114300" distT="114300" distL="114300" distR="114300">
                 <wp:extent cx="2419350" cy="28575"/>
@@ -4232,7 +4728,7 @@
                         <pic:cNvPicPr preferRelativeResize="0"/>
                       </pic:nvPicPr>
                       <pic:blipFill>
-                        <a:blip r:embed="rId32"/>
+                        <a:blip r:embed="rId33"/>
                         <a:srcRect/>
                         <a:stretch>
                           <a:fillRect/>

</xml_diff>